<commit_message>
add filter, search, validation form, ...
</commit_message>
<xml_diff>
--- a/lab5/ITCSIU22278_NguyenVietAnhKhoa_Lab5.docx
+++ b/lab5/ITCSIU22278_NguyenVietAnhKhoa_Lab5.docx
@@ -27,21 +27,21 @@
         <w:pStyle w:val="Heading1"/>
         <w:numPr>
           <w:ilvl w:val="0"/>
-          <w:numId w:val="3"/>
+          <w:numId w:val="15"/>
         </w:numPr>
         <w:rPr>
-          <w:rFonts w:ascii="Times New Roman" w:hAnsi="Times New Roman" w:cs="Times New Roman"/>
-        </w:rPr>
-      </w:pPr>
-      <w:r>
-        <w:rPr>
-          <w:rFonts w:ascii="Times New Roman" w:hAnsi="Times New Roman" w:cs="Times New Roman"/>
+          <w:rFonts w:cs="Times New Roman"/>
+        </w:rPr>
+      </w:pPr>
+      <w:r>
+        <w:rPr>
+          <w:rFonts w:cs="Times New Roman"/>
         </w:rPr>
         <w:t>Exercise 1</w:t>
       </w:r>
       <w:r>
         <w:rPr>
-          <w:rFonts w:ascii="Times New Roman" w:hAnsi="Times New Roman" w:cs="Times New Roman"/>
+          <w:rFonts w:cs="Times New Roman"/>
         </w:rPr>
         <w:t>:</w:t>
       </w:r>
@@ -49,12 +49,13 @@
     <w:p>
       <w:pPr>
         <w:rPr>
-          <w:rFonts w:ascii="Times New Roman" w:hAnsi="Times New Roman" w:cs="Times New Roman"/>
-        </w:rPr>
-      </w:pPr>
-      <w:r>
-        <w:rPr>
-          <w:rFonts w:ascii="Times New Roman" w:hAnsi="Times New Roman" w:cs="Times New Roman"/>
+          <w:rFonts w:cs="Times New Roman"/>
+        </w:rPr>
+      </w:pPr>
+      <w:r>
+        <w:rPr>
+          <w:rFonts w:cs="Times New Roman"/>
+          <w:noProof/>
         </w:rPr>
         <w:drawing>
           <wp:inline distT="0" distB="0" distL="0" distR="0" wp14:anchorId="564C770F" wp14:editId="00CC670C">
@@ -96,12 +97,12 @@
     <w:p>
       <w:pPr>
         <w:rPr>
-          <w:rFonts w:ascii="Times New Roman" w:hAnsi="Times New Roman" w:cs="Times New Roman"/>
-        </w:rPr>
-      </w:pPr>
-      <w:r>
-        <w:rPr>
-          <w:rFonts w:ascii="Times New Roman" w:hAnsi="Times New Roman" w:cs="Times New Roman"/>
+          <w:rFonts w:cs="Times New Roman"/>
+        </w:rPr>
+      </w:pPr>
+      <w:r>
+        <w:rPr>
+          <w:rFonts w:cs="Times New Roman"/>
           <w:b/>
           <w:bCs/>
         </w:rPr>
@@ -109,7 +110,7 @@
       </w:r>
       <w:r>
         <w:rPr>
-          <w:rFonts w:ascii="Times New Roman" w:hAnsi="Times New Roman" w:cs="Times New Roman"/>
+          <w:rFonts w:cs="Times New Roman"/>
         </w:rPr>
         <w:t>:</w:t>
       </w:r>
@@ -122,12 +123,12 @@
           <w:numId w:val="4"/>
         </w:numPr>
         <w:rPr>
-          <w:rFonts w:ascii="Times New Roman" w:hAnsi="Times New Roman" w:cs="Times New Roman"/>
-        </w:rPr>
-      </w:pPr>
-      <w:r>
-        <w:rPr>
-          <w:rFonts w:ascii="Times New Roman" w:hAnsi="Times New Roman" w:cs="Times New Roman"/>
+          <w:rFonts w:cs="Times New Roman"/>
+        </w:rPr>
+      </w:pPr>
+      <w:r>
+        <w:rPr>
+          <w:rFonts w:cs="Times New Roman"/>
         </w:rPr>
         <w:t>Browser → GET /student</w:t>
       </w:r>
@@ -140,12 +141,12 @@
           <w:numId w:val="4"/>
         </w:numPr>
         <w:rPr>
-          <w:rFonts w:ascii="Times New Roman" w:hAnsi="Times New Roman" w:cs="Times New Roman"/>
-        </w:rPr>
-      </w:pPr>
-      <w:r>
-        <w:rPr>
-          <w:rFonts w:ascii="Times New Roman" w:hAnsi="Times New Roman" w:cs="Times New Roman"/>
+          <w:rFonts w:cs="Times New Roman"/>
+        </w:rPr>
+      </w:pPr>
+      <w:r>
+        <w:rPr>
+          <w:rFonts w:cs="Times New Roman"/>
         </w:rPr>
         <w:t>The browser sends a GET request to the servlet mapped at /student.</w:t>
       </w:r>
@@ -158,55 +159,26 @@
           <w:numId w:val="4"/>
         </w:numPr>
         <w:rPr>
-          <w:rFonts w:ascii="Times New Roman" w:hAnsi="Times New Roman" w:cs="Times New Roman"/>
-        </w:rPr>
-      </w:pPr>
-      <w:proofErr w:type="spellStart"/>
-      <w:r>
-        <w:rPr>
-          <w:rFonts w:ascii="Times New Roman" w:hAnsi="Times New Roman" w:cs="Times New Roman"/>
-        </w:rPr>
-        <w:t>StudentController</w:t>
-      </w:r>
-      <w:proofErr w:type="spellEnd"/>
-      <w:r>
-        <w:rPr>
-          <w:rFonts w:ascii="Times New Roman" w:hAnsi="Times New Roman" w:cs="Times New Roman"/>
-        </w:rPr>
-        <w:t xml:space="preserve"> receives the request through the </w:t>
-      </w:r>
-      <w:proofErr w:type="spellStart"/>
-      <w:proofErr w:type="gramStart"/>
-      <w:r>
-        <w:rPr>
-          <w:rFonts w:ascii="Times New Roman" w:hAnsi="Times New Roman" w:cs="Times New Roman"/>
-        </w:rPr>
-        <w:t>doGet</w:t>
-      </w:r>
-      <w:proofErr w:type="spellEnd"/>
-      <w:r>
-        <w:rPr>
-          <w:rFonts w:ascii="Times New Roman" w:hAnsi="Times New Roman" w:cs="Times New Roman"/>
-        </w:rPr>
-        <w:t>(</w:t>
-      </w:r>
-      <w:proofErr w:type="gramEnd"/>
-      <w:r>
-        <w:rPr>
-          <w:rFonts w:ascii="Times New Roman" w:hAnsi="Times New Roman" w:cs="Times New Roman"/>
-        </w:rPr>
-        <w:t>) method.</w:t>
-      </w:r>
-    </w:p>
-    <w:p>
-      <w:pPr>
-        <w:rPr>
-          <w:rFonts w:ascii="Times New Roman" w:hAnsi="Times New Roman" w:cs="Times New Roman"/>
-        </w:rPr>
-      </w:pPr>
-      <w:r>
-        <w:rPr>
-          <w:rFonts w:ascii="Times New Roman" w:hAnsi="Times New Roman" w:cs="Times New Roman"/>
+          <w:rFonts w:cs="Times New Roman"/>
+        </w:rPr>
+      </w:pPr>
+      <w:r>
+        <w:rPr>
+          <w:rFonts w:cs="Times New Roman"/>
+        </w:rPr>
+        <w:t>StudentController receives the request through the doGet() method.</w:t>
+      </w:r>
+    </w:p>
+    <w:p>
+      <w:pPr>
+        <w:rPr>
+          <w:rFonts w:cs="Times New Roman"/>
+        </w:rPr>
+      </w:pPr>
+      <w:r>
+        <w:rPr>
+          <w:rFonts w:cs="Times New Roman"/>
+          <w:noProof/>
         </w:rPr>
         <w:drawing>
           <wp:inline distT="0" distB="0" distL="0" distR="0" wp14:anchorId="2D22017B" wp14:editId="4FDEB4A0">
@@ -253,12 +225,12 @@
           <w:numId w:val="4"/>
         </w:numPr>
         <w:rPr>
-          <w:rFonts w:ascii="Times New Roman" w:hAnsi="Times New Roman" w:cs="Times New Roman"/>
-        </w:rPr>
-      </w:pPr>
-      <w:r>
-        <w:rPr>
-          <w:rFonts w:ascii="Times New Roman" w:hAnsi="Times New Roman" w:cs="Times New Roman"/>
+          <w:rFonts w:cs="Times New Roman"/>
+        </w:rPr>
+      </w:pPr>
+      <w:r>
+        <w:rPr>
+          <w:rFonts w:cs="Times New Roman"/>
         </w:rPr>
         <w:t>The controller checks the URL parameter action; since it is null, it defaults to "list".</w:t>
       </w:r>
@@ -271,68 +243,32 @@
           <w:numId w:val="4"/>
         </w:numPr>
         <w:rPr>
-          <w:rFonts w:ascii="Times New Roman" w:hAnsi="Times New Roman" w:cs="Times New Roman"/>
-        </w:rPr>
-      </w:pPr>
-      <w:r>
-        <w:rPr>
-          <w:rFonts w:ascii="Times New Roman" w:hAnsi="Times New Roman" w:cs="Times New Roman"/>
-        </w:rPr>
-        <w:t xml:space="preserve">The controller calls </w:t>
-      </w:r>
-      <w:proofErr w:type="spellStart"/>
-      <w:proofErr w:type="gramStart"/>
-      <w:r>
-        <w:rPr>
-          <w:rFonts w:ascii="Times New Roman" w:hAnsi="Times New Roman" w:cs="Times New Roman"/>
-        </w:rPr>
-        <w:t>listStudents</w:t>
-      </w:r>
-      <w:proofErr w:type="spellEnd"/>
-      <w:r>
-        <w:rPr>
-          <w:rFonts w:ascii="Times New Roman" w:hAnsi="Times New Roman" w:cs="Times New Roman"/>
-        </w:rPr>
-        <w:t>(</w:t>
-      </w:r>
-      <w:proofErr w:type="gramEnd"/>
-      <w:r>
-        <w:rPr>
-          <w:rFonts w:ascii="Times New Roman" w:hAnsi="Times New Roman" w:cs="Times New Roman"/>
-        </w:rPr>
-        <w:t>request, response)</w:t>
-      </w:r>
-      <w:r>
-        <w:rPr>
-          <w:rFonts w:ascii="Times New Roman" w:hAnsi="Times New Roman" w:cs="Times New Roman"/>
+          <w:rFonts w:cs="Times New Roman"/>
+        </w:rPr>
+      </w:pPr>
+      <w:r>
+        <w:rPr>
+          <w:rFonts w:cs="Times New Roman"/>
+        </w:rPr>
+        <w:t>The controller calls listStudents(request, response)</w:t>
+      </w:r>
+      <w:r>
+        <w:rPr>
+          <w:rFonts w:cs="Times New Roman"/>
         </w:rPr>
         <w:t>,</w:t>
       </w:r>
       <w:r>
         <w:rPr>
-          <w:rFonts w:ascii="Times New Roman" w:hAnsi="Times New Roman" w:cs="Times New Roman"/>
+          <w:rFonts w:cs="Times New Roman"/>
         </w:rPr>
         <w:t xml:space="preserve"> </w:t>
       </w:r>
       <w:r>
         <w:rPr>
-          <w:rFonts w:ascii="Times New Roman" w:hAnsi="Times New Roman" w:cs="Times New Roman"/>
-        </w:rPr>
-        <w:t xml:space="preserve">the controller calls </w:t>
-      </w:r>
-      <w:proofErr w:type="spellStart"/>
-      <w:r>
-        <w:rPr>
-          <w:rFonts w:ascii="Times New Roman" w:hAnsi="Times New Roman" w:cs="Times New Roman"/>
-        </w:rPr>
-        <w:t>studentDAO.getAllStudents</w:t>
-      </w:r>
-      <w:proofErr w:type="spellEnd"/>
-      <w:r>
-        <w:rPr>
-          <w:rFonts w:ascii="Times New Roman" w:hAnsi="Times New Roman" w:cs="Times New Roman"/>
-        </w:rPr>
-        <w:t>() to fetch all student records.</w:t>
+          <w:rFonts w:cs="Times New Roman"/>
+        </w:rPr>
+        <w:t>the controller calls studentDAO.getAllStudents() to fetch all student records.</w:t>
       </w:r>
     </w:p>
     <w:p>
@@ -340,12 +276,13 @@
         <w:pStyle w:val="ListParagraph"/>
         <w:ind w:left="360"/>
         <w:rPr>
-          <w:rFonts w:ascii="Times New Roman" w:hAnsi="Times New Roman" w:cs="Times New Roman"/>
-        </w:rPr>
-      </w:pPr>
-      <w:r>
-        <w:rPr>
-          <w:rFonts w:ascii="Times New Roman" w:hAnsi="Times New Roman" w:cs="Times New Roman"/>
+          <w:rFonts w:cs="Times New Roman"/>
+        </w:rPr>
+      </w:pPr>
+      <w:r>
+        <w:rPr>
+          <w:rFonts w:cs="Times New Roman"/>
+          <w:noProof/>
         </w:rPr>
         <w:drawing>
           <wp:inline distT="0" distB="0" distL="0" distR="0" wp14:anchorId="131C1F6B" wp14:editId="312E6268">
@@ -389,7 +326,7 @@
         <w:pStyle w:val="ListParagraph"/>
         <w:ind w:left="360"/>
         <w:rPr>
-          <w:rFonts w:ascii="Times New Roman" w:hAnsi="Times New Roman" w:cs="Times New Roman"/>
+          <w:rFonts w:cs="Times New Roman"/>
         </w:rPr>
       </w:pPr>
     </w:p>
@@ -401,28 +338,14 @@
           <w:numId w:val="4"/>
         </w:numPr>
         <w:rPr>
-          <w:rFonts w:ascii="Times New Roman" w:hAnsi="Times New Roman" w:cs="Times New Roman"/>
-        </w:rPr>
-      </w:pPr>
-      <w:r>
-        <w:rPr>
-          <w:rFonts w:ascii="Times New Roman" w:hAnsi="Times New Roman" w:cs="Times New Roman"/>
-        </w:rPr>
-        <w:t xml:space="preserve">The </w:t>
-      </w:r>
-      <w:proofErr w:type="spellStart"/>
-      <w:r>
-        <w:rPr>
-          <w:rFonts w:ascii="Times New Roman" w:hAnsi="Times New Roman" w:cs="Times New Roman"/>
-        </w:rPr>
-        <w:t>StudentDAO</w:t>
-      </w:r>
-      <w:proofErr w:type="spellEnd"/>
-      <w:r>
-        <w:rPr>
-          <w:rFonts w:ascii="Times New Roman" w:hAnsi="Times New Roman" w:cs="Times New Roman"/>
-        </w:rPr>
-        <w:t xml:space="preserve"> connects to the MySQL database, runs SELECT * FROM students, and returns a List&lt;Student&gt; object.</w:t>
+          <w:rFonts w:cs="Times New Roman"/>
+        </w:rPr>
+      </w:pPr>
+      <w:r>
+        <w:rPr>
+          <w:rFonts w:cs="Times New Roman"/>
+        </w:rPr>
+        <w:t>The StudentDAO connects to the MySQL database, runs SELECT * FROM students, and returns a List&lt;Student&gt; object.</w:t>
       </w:r>
     </w:p>
     <w:p>
@@ -430,12 +353,13 @@
         <w:pStyle w:val="ListParagraph"/>
         <w:ind w:left="360"/>
         <w:rPr>
-          <w:rFonts w:ascii="Times New Roman" w:hAnsi="Times New Roman" w:cs="Times New Roman"/>
-        </w:rPr>
-      </w:pPr>
-      <w:r>
-        <w:rPr>
-          <w:rFonts w:ascii="Times New Roman" w:hAnsi="Times New Roman" w:cs="Times New Roman"/>
+          <w:rFonts w:cs="Times New Roman"/>
+        </w:rPr>
+      </w:pPr>
+      <w:r>
+        <w:rPr>
+          <w:rFonts w:cs="Times New Roman"/>
+          <w:noProof/>
         </w:rPr>
         <w:drawing>
           <wp:inline distT="0" distB="0" distL="0" distR="0" wp14:anchorId="34897AC6" wp14:editId="0BFEED88">
@@ -482,30 +406,14 @@
           <w:numId w:val="4"/>
         </w:numPr>
         <w:rPr>
-          <w:rFonts w:ascii="Times New Roman" w:hAnsi="Times New Roman" w:cs="Times New Roman"/>
-        </w:rPr>
-      </w:pPr>
-      <w:r>
-        <w:rPr>
-          <w:rFonts w:ascii="Times New Roman" w:hAnsi="Times New Roman" w:cs="Times New Roman"/>
-        </w:rPr>
-        <w:t xml:space="preserve">The controller adds this list to the request object using </w:t>
-      </w:r>
-      <w:proofErr w:type="spellStart"/>
-      <w:proofErr w:type="gramStart"/>
-      <w:r>
-        <w:rPr>
-          <w:rFonts w:ascii="Times New Roman" w:hAnsi="Times New Roman" w:cs="Times New Roman"/>
-        </w:rPr>
-        <w:t>request.setAttribute</w:t>
-      </w:r>
-      <w:proofErr w:type="spellEnd"/>
-      <w:proofErr w:type="gramEnd"/>
-      <w:r>
-        <w:rPr>
-          <w:rFonts w:ascii="Times New Roman" w:hAnsi="Times New Roman" w:cs="Times New Roman"/>
-        </w:rPr>
-        <w:t>("students", students).</w:t>
+          <w:rFonts w:cs="Times New Roman"/>
+        </w:rPr>
+      </w:pPr>
+      <w:r>
+        <w:rPr>
+          <w:rFonts w:cs="Times New Roman"/>
+        </w:rPr>
+        <w:t>The controller adds this list to the request object using request.setAttribute("students", students).</w:t>
       </w:r>
     </w:p>
     <w:p>
@@ -516,42 +424,14 @@
           <w:numId w:val="4"/>
         </w:numPr>
         <w:rPr>
-          <w:rFonts w:ascii="Times New Roman" w:hAnsi="Times New Roman" w:cs="Times New Roman"/>
-        </w:rPr>
-      </w:pPr>
-      <w:r>
-        <w:rPr>
-          <w:rFonts w:ascii="Times New Roman" w:hAnsi="Times New Roman" w:cs="Times New Roman"/>
-        </w:rPr>
-        <w:t>It then forwards the request to /views/student-</w:t>
-      </w:r>
-      <w:proofErr w:type="spellStart"/>
-      <w:r>
-        <w:rPr>
-          <w:rFonts w:ascii="Times New Roman" w:hAnsi="Times New Roman" w:cs="Times New Roman"/>
-        </w:rPr>
-        <w:t>list.jsp</w:t>
-      </w:r>
-      <w:proofErr w:type="spellEnd"/>
-      <w:r>
-        <w:rPr>
-          <w:rFonts w:ascii="Times New Roman" w:hAnsi="Times New Roman" w:cs="Times New Roman"/>
-        </w:rPr>
-        <w:t xml:space="preserve"> using a </w:t>
-      </w:r>
-      <w:proofErr w:type="spellStart"/>
-      <w:r>
-        <w:rPr>
-          <w:rFonts w:ascii="Times New Roman" w:hAnsi="Times New Roman" w:cs="Times New Roman"/>
-        </w:rPr>
-        <w:t>RequestDispatcher</w:t>
-      </w:r>
-      <w:proofErr w:type="spellEnd"/>
-      <w:r>
-        <w:rPr>
-          <w:rFonts w:ascii="Times New Roman" w:hAnsi="Times New Roman" w:cs="Times New Roman"/>
-        </w:rPr>
-        <w:t>.</w:t>
+          <w:rFonts w:cs="Times New Roman"/>
+        </w:rPr>
+      </w:pPr>
+      <w:r>
+        <w:rPr>
+          <w:rFonts w:cs="Times New Roman"/>
+        </w:rPr>
+        <w:t>It then forwards the request to /views/student-list.jsp using a RequestDispatcher.</w:t>
       </w:r>
     </w:p>
     <w:p>
@@ -559,12 +439,13 @@
         <w:pStyle w:val="ListParagraph"/>
         <w:ind w:left="360"/>
         <w:rPr>
-          <w:rFonts w:ascii="Times New Roman" w:hAnsi="Times New Roman" w:cs="Times New Roman"/>
-        </w:rPr>
-      </w:pPr>
-      <w:r>
-        <w:rPr>
-          <w:rFonts w:ascii="Times New Roman" w:hAnsi="Times New Roman" w:cs="Times New Roman"/>
+          <w:rFonts w:cs="Times New Roman"/>
+        </w:rPr>
+      </w:pPr>
+      <w:r>
+        <w:rPr>
+          <w:rFonts w:cs="Times New Roman"/>
+          <w:noProof/>
         </w:rPr>
         <w:drawing>
           <wp:inline distT="0" distB="0" distL="0" distR="0" wp14:anchorId="466F8BE1" wp14:editId="3BBBB945">
@@ -611,46 +492,30 @@
           <w:numId w:val="4"/>
         </w:numPr>
         <w:rPr>
-          <w:rFonts w:ascii="Times New Roman" w:hAnsi="Times New Roman" w:cs="Times New Roman"/>
-        </w:rPr>
-      </w:pPr>
-      <w:r>
-        <w:rPr>
-          <w:rFonts w:ascii="Times New Roman" w:hAnsi="Times New Roman" w:cs="Times New Roman"/>
-        </w:rPr>
-        <w:t>The JSP uses JSTL (&lt;</w:t>
-      </w:r>
-      <w:proofErr w:type="spellStart"/>
-      <w:proofErr w:type="gramStart"/>
-      <w:r>
-        <w:rPr>
-          <w:rFonts w:ascii="Times New Roman" w:hAnsi="Times New Roman" w:cs="Times New Roman"/>
-        </w:rPr>
-        <w:t>c:forEach</w:t>
-      </w:r>
-      <w:proofErr w:type="spellEnd"/>
-      <w:proofErr w:type="gramEnd"/>
-      <w:r>
-        <w:rPr>
-          <w:rFonts w:ascii="Times New Roman" w:hAnsi="Times New Roman" w:cs="Times New Roman"/>
-        </w:rPr>
-        <w:t>&gt;) to loop through ${students}</w:t>
-      </w:r>
-      <w:r>
-        <w:rPr>
-          <w:rFonts w:ascii="Times New Roman" w:hAnsi="Times New Roman" w:cs="Times New Roman"/>
+          <w:rFonts w:cs="Times New Roman"/>
+        </w:rPr>
+      </w:pPr>
+      <w:r>
+        <w:rPr>
+          <w:rFonts w:cs="Times New Roman"/>
+        </w:rPr>
+        <w:t>The JSP uses JSTL (&lt;c:forEach&gt;) to loop through ${students}</w:t>
+      </w:r>
+      <w:r>
+        <w:rPr>
+          <w:rFonts w:cs="Times New Roman"/>
         </w:rPr>
         <w:t xml:space="preserve"> - the attribute students which was set in the controller now can be used to loop. </w:t>
       </w:r>
       <w:r>
         <w:rPr>
-          <w:rFonts w:ascii="Times New Roman" w:hAnsi="Times New Roman" w:cs="Times New Roman"/>
+          <w:rFonts w:cs="Times New Roman"/>
         </w:rPr>
         <w:t xml:space="preserve"> and display each row in an HTML table</w:t>
       </w:r>
       <w:r>
         <w:rPr>
-          <w:rFonts w:ascii="Times New Roman" w:hAnsi="Times New Roman" w:cs="Times New Roman"/>
+          <w:rFonts w:cs="Times New Roman"/>
         </w:rPr>
         <w:t xml:space="preserve">, </w:t>
       </w:r>
@@ -663,12 +528,12 @@
           <w:numId w:val="4"/>
         </w:numPr>
         <w:rPr>
-          <w:rFonts w:ascii="Times New Roman" w:hAnsi="Times New Roman" w:cs="Times New Roman"/>
-        </w:rPr>
-      </w:pPr>
-      <w:r>
-        <w:rPr>
-          <w:rFonts w:ascii="Times New Roman" w:hAnsi="Times New Roman" w:cs="Times New Roman"/>
+          <w:rFonts w:cs="Times New Roman"/>
+        </w:rPr>
+      </w:pPr>
+      <w:r>
+        <w:rPr>
+          <w:rFonts w:cs="Times New Roman"/>
         </w:rPr>
         <w:t>The rendered HTML page with the list of students is sent back as the response to the browser.</w:t>
       </w:r>
@@ -676,7 +541,7 @@
     <w:p>
       <w:pPr>
         <w:rPr>
-          <w:rFonts w:ascii="Times New Roman" w:hAnsi="Times New Roman" w:cs="Times New Roman"/>
+          <w:rFonts w:cs="Times New Roman"/>
         </w:rPr>
       </w:pPr>
     </w:p>
@@ -685,21 +550,21 @@
         <w:pStyle w:val="Heading1"/>
         <w:numPr>
           <w:ilvl w:val="0"/>
-          <w:numId w:val="3"/>
+          <w:numId w:val="15"/>
         </w:numPr>
         <w:rPr>
-          <w:rFonts w:ascii="Times New Roman" w:hAnsi="Times New Roman" w:cs="Times New Roman"/>
-        </w:rPr>
-      </w:pPr>
-      <w:r>
-        <w:rPr>
-          <w:rFonts w:ascii="Times New Roman" w:hAnsi="Times New Roman" w:cs="Times New Roman"/>
+          <w:rFonts w:cs="Times New Roman"/>
+        </w:rPr>
+      </w:pPr>
+      <w:r>
+        <w:rPr>
+          <w:rFonts w:cs="Times New Roman"/>
         </w:rPr>
         <w:t>Exercise 2</w:t>
       </w:r>
       <w:r>
         <w:rPr>
-          <w:rFonts w:ascii="Times New Roman" w:hAnsi="Times New Roman" w:cs="Times New Roman"/>
+          <w:rFonts w:cs="Times New Roman"/>
         </w:rPr>
         <w:t>:</w:t>
       </w:r>
@@ -707,12 +572,13 @@
     <w:p>
       <w:pPr>
         <w:rPr>
-          <w:rFonts w:ascii="Times New Roman" w:hAnsi="Times New Roman" w:cs="Times New Roman"/>
-        </w:rPr>
-      </w:pPr>
-      <w:r>
-        <w:rPr>
-          <w:rFonts w:ascii="Times New Roman" w:hAnsi="Times New Roman" w:cs="Times New Roman"/>
+          <w:rFonts w:cs="Times New Roman"/>
+        </w:rPr>
+      </w:pPr>
+      <w:r>
+        <w:rPr>
+          <w:rFonts w:cs="Times New Roman"/>
+          <w:noProof/>
         </w:rPr>
         <w:drawing>
           <wp:inline distT="0" distB="0" distL="0" distR="0" wp14:anchorId="40245FAB" wp14:editId="428CBE82">
@@ -754,12 +620,12 @@
     <w:p>
       <w:pPr>
         <w:rPr>
-          <w:rFonts w:ascii="Times New Roman" w:hAnsi="Times New Roman" w:cs="Times New Roman"/>
-        </w:rPr>
-      </w:pPr>
-      <w:r>
-        <w:rPr>
-          <w:rFonts w:ascii="Times New Roman" w:hAnsi="Times New Roman" w:cs="Times New Roman"/>
+          <w:rFonts w:cs="Times New Roman"/>
+        </w:rPr>
+      </w:pPr>
+      <w:r>
+        <w:rPr>
+          <w:rFonts w:cs="Times New Roman"/>
         </w:rPr>
         <w:t>Case failed: (duplicative id)</w:t>
       </w:r>
@@ -767,12 +633,13 @@
     <w:p>
       <w:pPr>
         <w:rPr>
-          <w:rFonts w:ascii="Times New Roman" w:hAnsi="Times New Roman" w:cs="Times New Roman"/>
-        </w:rPr>
-      </w:pPr>
-      <w:r>
-        <w:rPr>
-          <w:rFonts w:ascii="Times New Roman" w:hAnsi="Times New Roman" w:cs="Times New Roman"/>
+          <w:rFonts w:cs="Times New Roman"/>
+        </w:rPr>
+      </w:pPr>
+      <w:r>
+        <w:rPr>
+          <w:rFonts w:cs="Times New Roman"/>
+          <w:noProof/>
         </w:rPr>
         <w:drawing>
           <wp:inline distT="0" distB="0" distL="0" distR="0" wp14:anchorId="597EAC1D" wp14:editId="2BA0BB13">
@@ -814,12 +681,12 @@
     <w:p>
       <w:pPr>
         <w:rPr>
-          <w:rFonts w:ascii="Times New Roman" w:hAnsi="Times New Roman" w:cs="Times New Roman"/>
-        </w:rPr>
-      </w:pPr>
-      <w:r>
-        <w:rPr>
-          <w:rFonts w:ascii="Times New Roman" w:hAnsi="Times New Roman" w:cs="Times New Roman"/>
+          <w:rFonts w:cs="Times New Roman"/>
+        </w:rPr>
+      </w:pPr>
+      <w:r>
+        <w:rPr>
+          <w:rFonts w:cs="Times New Roman"/>
         </w:rPr>
         <w:t>Case success:</w:t>
       </w:r>
@@ -827,12 +694,13 @@
     <w:p>
       <w:pPr>
         <w:rPr>
-          <w:rFonts w:ascii="Times New Roman" w:hAnsi="Times New Roman" w:cs="Times New Roman"/>
-        </w:rPr>
-      </w:pPr>
-      <w:r>
-        <w:rPr>
-          <w:rFonts w:ascii="Times New Roman" w:hAnsi="Times New Roman" w:cs="Times New Roman"/>
+          <w:rFonts w:cs="Times New Roman"/>
+        </w:rPr>
+      </w:pPr>
+      <w:r>
+        <w:rPr>
+          <w:rFonts w:cs="Times New Roman"/>
+          <w:noProof/>
         </w:rPr>
         <w:drawing>
           <wp:inline distT="0" distB="0" distL="0" distR="0" wp14:anchorId="01175CAE" wp14:editId="343C434A">
@@ -874,19 +742,19 @@
     <w:p>
       <w:pPr>
         <w:rPr>
-          <w:rFonts w:ascii="Times New Roman" w:hAnsi="Times New Roman" w:cs="Times New Roman"/>
-        </w:rPr>
-      </w:pPr>
-    </w:p>
-    <w:p>
-      <w:pPr>
-        <w:rPr>
-          <w:rFonts w:ascii="Times New Roman" w:hAnsi="Times New Roman" w:cs="Times New Roman"/>
-        </w:rPr>
-      </w:pPr>
-      <w:r>
-        <w:rPr>
-          <w:rFonts w:ascii="Times New Roman" w:hAnsi="Times New Roman" w:cs="Times New Roman"/>
+          <w:rFonts w:cs="Times New Roman"/>
+        </w:rPr>
+      </w:pPr>
+    </w:p>
+    <w:p>
+      <w:pPr>
+        <w:rPr>
+          <w:rFonts w:cs="Times New Roman"/>
+        </w:rPr>
+      </w:pPr>
+      <w:r>
+        <w:rPr>
+          <w:rFonts w:cs="Times New Roman"/>
         </w:rPr>
         <w:t>Flow explanation:</w:t>
       </w:r>
@@ -899,12 +767,12 @@
           <w:numId w:val="6"/>
         </w:numPr>
         <w:rPr>
-          <w:rFonts w:ascii="Times New Roman" w:hAnsi="Times New Roman" w:cs="Times New Roman"/>
-        </w:rPr>
-      </w:pPr>
-      <w:r>
-        <w:rPr>
-          <w:rFonts w:ascii="Times New Roman" w:hAnsi="Times New Roman" w:cs="Times New Roman"/>
+          <w:rFonts w:cs="Times New Roman"/>
+        </w:rPr>
+      </w:pPr>
+      <w:r>
+        <w:rPr>
+          <w:rFonts w:cs="Times New Roman"/>
         </w:rPr>
         <w:t>Browser → Clicks “Add New Student”</w:t>
       </w:r>
@@ -914,42 +782,14 @@
         <w:pStyle w:val="ListParagraph"/>
         <w:ind w:left="360"/>
         <w:rPr>
-          <w:rFonts w:ascii="Times New Roman" w:hAnsi="Times New Roman" w:cs="Times New Roman"/>
-        </w:rPr>
-      </w:pPr>
-      <w:r>
-        <w:rPr>
-          <w:rFonts w:ascii="Times New Roman" w:hAnsi="Times New Roman" w:cs="Times New Roman"/>
-        </w:rPr>
-        <w:t xml:space="preserve">The link </w:t>
-      </w:r>
-      <w:proofErr w:type="spellStart"/>
-      <w:r>
-        <w:rPr>
-          <w:rFonts w:ascii="Times New Roman" w:hAnsi="Times New Roman" w:cs="Times New Roman"/>
-        </w:rPr>
-        <w:t>student?action</w:t>
-      </w:r>
-      <w:proofErr w:type="spellEnd"/>
-      <w:r>
-        <w:rPr>
-          <w:rFonts w:ascii="Times New Roman" w:hAnsi="Times New Roman" w:cs="Times New Roman"/>
-        </w:rPr>
-        <w:t>=new sends a GET request to /</w:t>
-      </w:r>
-      <w:proofErr w:type="spellStart"/>
-      <w:r>
-        <w:rPr>
-          <w:rFonts w:ascii="Times New Roman" w:hAnsi="Times New Roman" w:cs="Times New Roman"/>
-        </w:rPr>
-        <w:t>student?action</w:t>
-      </w:r>
-      <w:proofErr w:type="spellEnd"/>
-      <w:r>
-        <w:rPr>
-          <w:rFonts w:ascii="Times New Roman" w:hAnsi="Times New Roman" w:cs="Times New Roman"/>
-        </w:rPr>
-        <w:t>=new.</w:t>
+          <w:rFonts w:cs="Times New Roman"/>
+        </w:rPr>
+      </w:pPr>
+      <w:r>
+        <w:rPr>
+          <w:rFonts w:cs="Times New Roman"/>
+        </w:rPr>
+        <w:t>The link student?action=new sends a GET request to /student?action=new.</w:t>
       </w:r>
     </w:p>
     <w:p>
@@ -960,22 +800,14 @@
           <w:numId w:val="6"/>
         </w:numPr>
         <w:rPr>
-          <w:rFonts w:ascii="Times New Roman" w:hAnsi="Times New Roman" w:cs="Times New Roman"/>
-        </w:rPr>
-      </w:pPr>
-      <w:proofErr w:type="spellStart"/>
-      <w:r>
-        <w:rPr>
-          <w:rFonts w:ascii="Times New Roman" w:hAnsi="Times New Roman" w:cs="Times New Roman"/>
-        </w:rPr>
-        <w:t>StudentController.doGet</w:t>
-      </w:r>
-      <w:proofErr w:type="spellEnd"/>
-      <w:r>
-        <w:rPr>
-          <w:rFonts w:ascii="Times New Roman" w:hAnsi="Times New Roman" w:cs="Times New Roman"/>
-        </w:rPr>
-        <w:t>() receives the request and detects the action "new".</w:t>
+          <w:rFonts w:cs="Times New Roman"/>
+        </w:rPr>
+      </w:pPr>
+      <w:r>
+        <w:rPr>
+          <w:rFonts w:cs="Times New Roman"/>
+        </w:rPr>
+        <w:t>StudentController.doGet() receives the request and detects the action "new".</w:t>
       </w:r>
     </w:p>
     <w:p>
@@ -986,62 +818,26 @@
           <w:numId w:val="6"/>
         </w:numPr>
         <w:rPr>
-          <w:rFonts w:ascii="Times New Roman" w:hAnsi="Times New Roman" w:cs="Times New Roman"/>
-        </w:rPr>
-      </w:pPr>
-      <w:r>
-        <w:rPr>
-          <w:rFonts w:ascii="Times New Roman" w:hAnsi="Times New Roman" w:cs="Times New Roman"/>
-        </w:rPr>
-        <w:t xml:space="preserve">The controller calls </w:t>
-      </w:r>
-      <w:proofErr w:type="spellStart"/>
-      <w:proofErr w:type="gramStart"/>
-      <w:r>
-        <w:rPr>
-          <w:rFonts w:ascii="Times New Roman" w:hAnsi="Times New Roman" w:cs="Times New Roman"/>
-        </w:rPr>
-        <w:t>showNewForm</w:t>
-      </w:r>
-      <w:proofErr w:type="spellEnd"/>
-      <w:r>
-        <w:rPr>
-          <w:rFonts w:ascii="Times New Roman" w:hAnsi="Times New Roman" w:cs="Times New Roman"/>
-        </w:rPr>
-        <w:t>(</w:t>
-      </w:r>
-      <w:proofErr w:type="gramEnd"/>
-      <w:r>
-        <w:rPr>
-          <w:rFonts w:ascii="Times New Roman" w:hAnsi="Times New Roman" w:cs="Times New Roman"/>
-        </w:rPr>
-        <w:t>request, response)</w:t>
-      </w:r>
-      <w:r>
-        <w:rPr>
-          <w:rFonts w:ascii="Times New Roman" w:hAnsi="Times New Roman" w:cs="Times New Roman"/>
+          <w:rFonts w:cs="Times New Roman"/>
+        </w:rPr>
+      </w:pPr>
+      <w:r>
+        <w:rPr>
+          <w:rFonts w:cs="Times New Roman"/>
+        </w:rPr>
+        <w:t>The controller calls showNewForm(request, response)</w:t>
+      </w:r>
+      <w:r>
+        <w:rPr>
+          <w:rFonts w:cs="Times New Roman"/>
         </w:rPr>
         <w:t>, directing</w:t>
       </w:r>
       <w:r>
         <w:rPr>
-          <w:rFonts w:ascii="Times New Roman" w:hAnsi="Times New Roman" w:cs="Times New Roman"/>
-        </w:rPr>
-        <w:t xml:space="preserve"> the user to /views/student-</w:t>
-      </w:r>
-      <w:proofErr w:type="spellStart"/>
-      <w:r>
-        <w:rPr>
-          <w:rFonts w:ascii="Times New Roman" w:hAnsi="Times New Roman" w:cs="Times New Roman"/>
-        </w:rPr>
-        <w:t>form.jsp</w:t>
-      </w:r>
-      <w:proofErr w:type="spellEnd"/>
-      <w:r>
-        <w:rPr>
-          <w:rFonts w:ascii="Times New Roman" w:hAnsi="Times New Roman" w:cs="Times New Roman"/>
-        </w:rPr>
-        <w:t>.</w:t>
+          <w:rFonts w:cs="Times New Roman"/>
+        </w:rPr>
+        <w:t xml:space="preserve"> the user to /views/student-form.jsp.</w:t>
       </w:r>
     </w:p>
     <w:p>
@@ -1052,12 +848,12 @@
           <w:numId w:val="6"/>
         </w:numPr>
         <w:rPr>
-          <w:rFonts w:ascii="Times New Roman" w:hAnsi="Times New Roman" w:cs="Times New Roman"/>
-        </w:rPr>
-      </w:pPr>
-      <w:r>
-        <w:rPr>
-          <w:rFonts w:ascii="Times New Roman" w:hAnsi="Times New Roman" w:cs="Times New Roman"/>
+          <w:rFonts w:cs="Times New Roman"/>
+        </w:rPr>
+      </w:pPr>
+      <w:r>
+        <w:rPr>
+          <w:rFonts w:cs="Times New Roman"/>
         </w:rPr>
         <w:t>The user fills in the form fields and clicks Save, sending a POST request to /student with all the form data and action=insert.</w:t>
       </w:r>
@@ -1065,12 +861,13 @@
     <w:p>
       <w:pPr>
         <w:rPr>
-          <w:rFonts w:ascii="Times New Roman" w:hAnsi="Times New Roman" w:cs="Times New Roman"/>
-        </w:rPr>
-      </w:pPr>
-      <w:r>
-        <w:rPr>
-          <w:rFonts w:ascii="Times New Roman" w:hAnsi="Times New Roman" w:cs="Times New Roman"/>
+          <w:rFonts w:cs="Times New Roman"/>
+        </w:rPr>
+      </w:pPr>
+      <w:r>
+        <w:rPr>
+          <w:rFonts w:cs="Times New Roman"/>
+          <w:noProof/>
         </w:rPr>
         <w:drawing>
           <wp:inline distT="0" distB="0" distL="0" distR="0" wp14:anchorId="379997B0" wp14:editId="1873F33F">
@@ -1117,69 +914,26 @@
           <w:numId w:val="6"/>
         </w:numPr>
         <w:rPr>
-          <w:rFonts w:ascii="Times New Roman" w:hAnsi="Times New Roman" w:cs="Times New Roman"/>
-        </w:rPr>
-      </w:pPr>
-      <w:r>
-        <w:rPr>
-          <w:rFonts w:ascii="Times New Roman" w:hAnsi="Times New Roman" w:cs="Times New Roman"/>
-        </w:rPr>
-        <w:t xml:space="preserve">The controller’s </w:t>
-      </w:r>
-      <w:proofErr w:type="spellStart"/>
-      <w:proofErr w:type="gramStart"/>
-      <w:r>
-        <w:rPr>
-          <w:rFonts w:ascii="Times New Roman" w:hAnsi="Times New Roman" w:cs="Times New Roman"/>
-        </w:rPr>
-        <w:t>doPost</w:t>
-      </w:r>
-      <w:proofErr w:type="spellEnd"/>
-      <w:r>
-        <w:rPr>
-          <w:rFonts w:ascii="Times New Roman" w:hAnsi="Times New Roman" w:cs="Times New Roman"/>
-        </w:rPr>
-        <w:t>(</w:t>
-      </w:r>
-      <w:proofErr w:type="gramEnd"/>
-      <w:r>
-        <w:rPr>
-          <w:rFonts w:ascii="Times New Roman" w:hAnsi="Times New Roman" w:cs="Times New Roman"/>
-        </w:rPr>
-        <w:t xml:space="preserve">) reads the action parameter ("insert") and calls </w:t>
-      </w:r>
-      <w:proofErr w:type="spellStart"/>
-      <w:proofErr w:type="gramStart"/>
-      <w:r>
-        <w:rPr>
-          <w:rFonts w:ascii="Times New Roman" w:hAnsi="Times New Roman" w:cs="Times New Roman"/>
-        </w:rPr>
-        <w:t>insertStudent</w:t>
-      </w:r>
-      <w:proofErr w:type="spellEnd"/>
-      <w:r>
-        <w:rPr>
-          <w:rFonts w:ascii="Times New Roman" w:hAnsi="Times New Roman" w:cs="Times New Roman"/>
-        </w:rPr>
-        <w:t>(</w:t>
-      </w:r>
-      <w:proofErr w:type="gramEnd"/>
-      <w:r>
-        <w:rPr>
-          <w:rFonts w:ascii="Times New Roman" w:hAnsi="Times New Roman" w:cs="Times New Roman"/>
-        </w:rPr>
-        <w:t>request, response).</w:t>
-      </w:r>
-    </w:p>
-    <w:p>
-      <w:pPr>
-        <w:rPr>
-          <w:rFonts w:ascii="Times New Roman" w:hAnsi="Times New Roman" w:cs="Times New Roman"/>
-        </w:rPr>
-      </w:pPr>
-      <w:r>
-        <w:rPr>
-          <w:rFonts w:ascii="Times New Roman" w:hAnsi="Times New Roman" w:cs="Times New Roman"/>
+          <w:rFonts w:cs="Times New Roman"/>
+        </w:rPr>
+      </w:pPr>
+      <w:r>
+        <w:rPr>
+          <w:rFonts w:cs="Times New Roman"/>
+        </w:rPr>
+        <w:t>The controller’s doPost() reads the action parameter ("insert") and calls insertStudent(request, response).</w:t>
+      </w:r>
+    </w:p>
+    <w:p>
+      <w:pPr>
+        <w:rPr>
+          <w:rFonts w:cs="Times New Roman"/>
+        </w:rPr>
+      </w:pPr>
+      <w:r>
+        <w:rPr>
+          <w:rFonts w:cs="Times New Roman"/>
+          <w:noProof/>
         </w:rPr>
         <w:drawing>
           <wp:inline distT="0" distB="0" distL="0" distR="0" wp14:anchorId="2CC266F0" wp14:editId="69D9E477">
@@ -1226,64 +980,14 @@
           <w:numId w:val="6"/>
         </w:numPr>
         <w:rPr>
-          <w:rFonts w:ascii="Times New Roman" w:hAnsi="Times New Roman" w:cs="Times New Roman"/>
-        </w:rPr>
-      </w:pPr>
-      <w:r>
-        <w:rPr>
-          <w:rFonts w:ascii="Times New Roman" w:hAnsi="Times New Roman" w:cs="Times New Roman"/>
-        </w:rPr>
-        <w:t xml:space="preserve">Inside </w:t>
-      </w:r>
-      <w:proofErr w:type="spellStart"/>
-      <w:proofErr w:type="gramStart"/>
-      <w:r>
-        <w:rPr>
-          <w:rFonts w:ascii="Times New Roman" w:hAnsi="Times New Roman" w:cs="Times New Roman"/>
-        </w:rPr>
-        <w:t>insertStudent</w:t>
-      </w:r>
-      <w:proofErr w:type="spellEnd"/>
-      <w:r>
-        <w:rPr>
-          <w:rFonts w:ascii="Times New Roman" w:hAnsi="Times New Roman" w:cs="Times New Roman"/>
-        </w:rPr>
-        <w:t>(</w:t>
-      </w:r>
-      <w:proofErr w:type="gramEnd"/>
-      <w:r>
-        <w:rPr>
-          <w:rFonts w:ascii="Times New Roman" w:hAnsi="Times New Roman" w:cs="Times New Roman"/>
-        </w:rPr>
-        <w:t>), form data (</w:t>
-      </w:r>
-      <w:proofErr w:type="spellStart"/>
-      <w:r>
-        <w:rPr>
-          <w:rFonts w:ascii="Times New Roman" w:hAnsi="Times New Roman" w:cs="Times New Roman"/>
-        </w:rPr>
-        <w:t>studentCode</w:t>
-      </w:r>
-      <w:proofErr w:type="spellEnd"/>
-      <w:r>
-        <w:rPr>
-          <w:rFonts w:ascii="Times New Roman" w:hAnsi="Times New Roman" w:cs="Times New Roman"/>
-        </w:rPr>
-        <w:t xml:space="preserve">, </w:t>
-      </w:r>
-      <w:proofErr w:type="spellStart"/>
-      <w:r>
-        <w:rPr>
-          <w:rFonts w:ascii="Times New Roman" w:hAnsi="Times New Roman" w:cs="Times New Roman"/>
-        </w:rPr>
-        <w:t>fullName</w:t>
-      </w:r>
-      <w:proofErr w:type="spellEnd"/>
-      <w:r>
-        <w:rPr>
-          <w:rFonts w:ascii="Times New Roman" w:hAnsi="Times New Roman" w:cs="Times New Roman"/>
-        </w:rPr>
-        <w:t>, email, major) are read and used to create a new Student object.</w:t>
+          <w:rFonts w:cs="Times New Roman"/>
+        </w:rPr>
+      </w:pPr>
+      <w:r>
+        <w:rPr>
+          <w:rFonts w:cs="Times New Roman"/>
+        </w:rPr>
+        <w:t>Inside insertStudent(), form data (studentCode, fullName, email, major) are read and used to create a new Student object.</w:t>
       </w:r>
     </w:p>
     <w:p>
@@ -1294,39 +998,26 @@
           <w:numId w:val="6"/>
         </w:numPr>
         <w:rPr>
-          <w:rFonts w:ascii="Times New Roman" w:hAnsi="Times New Roman" w:cs="Times New Roman"/>
-        </w:rPr>
-      </w:pPr>
-      <w:r>
-        <w:rPr>
-          <w:rFonts w:ascii="Times New Roman" w:hAnsi="Times New Roman" w:cs="Times New Roman"/>
-        </w:rPr>
-        <w:t xml:space="preserve">The controller calls </w:t>
-      </w:r>
-      <w:proofErr w:type="spellStart"/>
-      <w:r>
-        <w:rPr>
-          <w:rFonts w:ascii="Times New Roman" w:hAnsi="Times New Roman" w:cs="Times New Roman"/>
-        </w:rPr>
-        <w:t>studentDAO.addStudent</w:t>
-      </w:r>
-      <w:proofErr w:type="spellEnd"/>
-      <w:r>
-        <w:rPr>
-          <w:rFonts w:ascii="Times New Roman" w:hAnsi="Times New Roman" w:cs="Times New Roman"/>
-        </w:rPr>
-        <w:t>(student), which connects to MySQL and executes an INSERT SQL command.</w:t>
-      </w:r>
-    </w:p>
-    <w:p>
-      <w:pPr>
-        <w:rPr>
-          <w:rFonts w:ascii="Times New Roman" w:hAnsi="Times New Roman" w:cs="Times New Roman"/>
-        </w:rPr>
-      </w:pPr>
-      <w:r>
-        <w:rPr>
-          <w:rFonts w:ascii="Times New Roman" w:hAnsi="Times New Roman" w:cs="Times New Roman"/>
+          <w:rFonts w:cs="Times New Roman"/>
+        </w:rPr>
+      </w:pPr>
+      <w:r>
+        <w:rPr>
+          <w:rFonts w:cs="Times New Roman"/>
+        </w:rPr>
+        <w:t>The controller calls studentDAO.addStudent(student), which connects to MySQL and executes an INSERT SQL command.</w:t>
+      </w:r>
+    </w:p>
+    <w:p>
+      <w:pPr>
+        <w:rPr>
+          <w:rFonts w:cs="Times New Roman"/>
+        </w:rPr>
+      </w:pPr>
+      <w:r>
+        <w:rPr>
+          <w:rFonts w:cs="Times New Roman"/>
+          <w:noProof/>
         </w:rPr>
         <w:drawing>
           <wp:inline distT="0" distB="0" distL="0" distR="0" wp14:anchorId="090ED795" wp14:editId="0A51D1CE">
@@ -1373,99 +1064,50 @@
           <w:numId w:val="6"/>
         </w:numPr>
         <w:rPr>
-          <w:rFonts w:ascii="Times New Roman" w:hAnsi="Times New Roman" w:cs="Times New Roman"/>
-        </w:rPr>
-      </w:pPr>
-      <w:r>
-        <w:rPr>
-          <w:rFonts w:ascii="Times New Roman" w:hAnsi="Times New Roman" w:cs="Times New Roman"/>
-        </w:rPr>
-        <w:t xml:space="preserve">If insertion succeeds, the controller redirects the browser to </w:t>
-      </w:r>
-      <w:proofErr w:type="spellStart"/>
-      <w:r>
-        <w:rPr>
-          <w:rFonts w:ascii="Times New Roman" w:hAnsi="Times New Roman" w:cs="Times New Roman"/>
-        </w:rPr>
-        <w:t>student?action</w:t>
-      </w:r>
-      <w:proofErr w:type="spellEnd"/>
-      <w:r>
-        <w:rPr>
-          <w:rFonts w:ascii="Times New Roman" w:hAnsi="Times New Roman" w:cs="Times New Roman"/>
-        </w:rPr>
-        <w:t>=</w:t>
-      </w:r>
-      <w:proofErr w:type="spellStart"/>
-      <w:r>
-        <w:rPr>
-          <w:rFonts w:ascii="Times New Roman" w:hAnsi="Times New Roman" w:cs="Times New Roman"/>
-        </w:rPr>
-        <w:t>list&amp;message</w:t>
-      </w:r>
-      <w:proofErr w:type="spellEnd"/>
-      <w:r>
-        <w:rPr>
-          <w:rFonts w:ascii="Times New Roman" w:hAnsi="Times New Roman" w:cs="Times New Roman"/>
-        </w:rPr>
-        <w:t>=Student added successfully</w:t>
-      </w:r>
-      <w:r>
-        <w:rPr>
-          <w:rFonts w:ascii="Times New Roman" w:hAnsi="Times New Roman" w:cs="Times New Roman"/>
+          <w:rFonts w:cs="Times New Roman"/>
+        </w:rPr>
+      </w:pPr>
+      <w:r>
+        <w:rPr>
+          <w:rFonts w:cs="Times New Roman"/>
+        </w:rPr>
+        <w:t>If insertion succeeds, the controller redirects the browser to student?action=list&amp;message=Student added successfully</w:t>
+      </w:r>
+      <w:r>
+        <w:rPr>
+          <w:rFonts w:cs="Times New Roman"/>
         </w:rPr>
         <w:t xml:space="preserve">, </w:t>
       </w:r>
       <w:r>
         <w:rPr>
-          <w:rFonts w:ascii="Times New Roman" w:hAnsi="Times New Roman" w:cs="Times New Roman"/>
+          <w:rFonts w:cs="Times New Roman"/>
         </w:rPr>
         <w:t>otherwise</w:t>
       </w:r>
       <w:r>
         <w:rPr>
-          <w:rFonts w:ascii="Times New Roman" w:hAnsi="Times New Roman" w:cs="Times New Roman"/>
+          <w:rFonts w:cs="Times New Roman"/>
         </w:rPr>
         <w:t xml:space="preserve">, redirects to </w:t>
       </w:r>
-      <w:proofErr w:type="spellStart"/>
-      <w:r>
-        <w:rPr>
-          <w:rFonts w:ascii="Times New Roman" w:hAnsi="Times New Roman" w:cs="Times New Roman"/>
-        </w:rPr>
-        <w:t>student?action</w:t>
-      </w:r>
-      <w:proofErr w:type="spellEnd"/>
-      <w:r>
-        <w:rPr>
-          <w:rFonts w:ascii="Times New Roman" w:hAnsi="Times New Roman" w:cs="Times New Roman"/>
-        </w:rPr>
-        <w:t>=</w:t>
-      </w:r>
-      <w:proofErr w:type="spellStart"/>
-      <w:r>
-        <w:rPr>
-          <w:rFonts w:ascii="Times New Roman" w:hAnsi="Times New Roman" w:cs="Times New Roman"/>
-        </w:rPr>
-        <w:t>new&amp;error</w:t>
-      </w:r>
-      <w:proofErr w:type="spellEnd"/>
-      <w:r>
-        <w:rPr>
-          <w:rFonts w:ascii="Times New Roman" w:hAnsi="Times New Roman" w:cs="Times New Roman"/>
-        </w:rPr>
-        <w:t>=Failed to add student</w:t>
-      </w:r>
-    </w:p>
-    <w:p>
-      <w:pPr>
-        <w:rPr>
-          <w:rFonts w:ascii="Times New Roman" w:hAnsi="Times New Roman" w:cs="Times New Roman"/>
-        </w:rPr>
-      </w:pPr>
-      <w:r>
-        <w:rPr>
-          <w:rFonts w:ascii="Times New Roman" w:hAnsi="Times New Roman" w:cs="Times New Roman"/>
+      <w:r>
+        <w:rPr>
+          <w:rFonts w:cs="Times New Roman"/>
+        </w:rPr>
+        <w:t>student?action=new&amp;error=Failed to add student</w:t>
+      </w:r>
+    </w:p>
+    <w:p>
+      <w:pPr>
+        <w:rPr>
+          <w:rFonts w:cs="Times New Roman"/>
+        </w:rPr>
+      </w:pPr>
+      <w:r>
+        <w:rPr>
+          <w:rFonts w:cs="Times New Roman"/>
+          <w:noProof/>
         </w:rPr>
         <w:drawing>
           <wp:inline distT="0" distB="0" distL="0" distR="0" wp14:anchorId="25C89CA2" wp14:editId="212AA04E">
@@ -1512,24 +1154,24 @@
           <w:numId w:val="6"/>
         </w:numPr>
         <w:rPr>
-          <w:rFonts w:ascii="Times New Roman" w:hAnsi="Times New Roman" w:cs="Times New Roman"/>
-        </w:rPr>
-      </w:pPr>
-      <w:r>
-        <w:rPr>
-          <w:rFonts w:ascii="Times New Roman" w:hAnsi="Times New Roman" w:cs="Times New Roman"/>
+          <w:rFonts w:cs="Times New Roman"/>
+        </w:rPr>
+      </w:pPr>
+      <w:r>
+        <w:rPr>
+          <w:rFonts w:cs="Times New Roman"/>
         </w:rPr>
         <w:t xml:space="preserve">The browser sends a new GET </w:t>
       </w:r>
       <w:r>
         <w:rPr>
-          <w:rFonts w:ascii="Times New Roman" w:hAnsi="Times New Roman" w:cs="Times New Roman"/>
+          <w:rFonts w:cs="Times New Roman"/>
         </w:rPr>
         <w:t xml:space="preserve">request </w:t>
       </w:r>
       <w:r>
         <w:rPr>
-          <w:rFonts w:ascii="Times New Roman" w:hAnsi="Times New Roman" w:cs="Times New Roman"/>
+          <w:rFonts w:cs="Times New Roman"/>
         </w:rPr>
         <w:t>and updated student list with a success message.</w:t>
       </w:r>
@@ -1539,21 +1181,24 @@
         <w:pStyle w:val="Heading1"/>
         <w:numPr>
           <w:ilvl w:val="0"/>
-          <w:numId w:val="3"/>
+          <w:numId w:val="15"/>
         </w:numPr>
         <w:rPr>
-          <w:rFonts w:ascii="Times New Roman" w:hAnsi="Times New Roman" w:cs="Times New Roman"/>
-        </w:rPr>
-      </w:pPr>
-      <w:r>
-        <w:rPr>
-          <w:rFonts w:ascii="Times New Roman" w:hAnsi="Times New Roman" w:cs="Times New Roman"/>
+          <w:rFonts w:cs="Times New Roman"/>
+        </w:rPr>
+      </w:pPr>
+      <w:r>
+        <w:rPr>
+          <w:rFonts w:cs="Times New Roman"/>
         </w:rPr>
         <w:t>Exercise 3:</w:t>
       </w:r>
     </w:p>
     <w:p>
       <w:r>
+        <w:rPr>
+          <w:noProof/>
+        </w:rPr>
         <w:drawing>
           <wp:inline distT="0" distB="0" distL="0" distR="0" wp14:anchorId="7533E0B4" wp14:editId="281EE249">
             <wp:extent cx="5943600" cy="1813560"/>
@@ -1594,12 +1239,13 @@
     <w:p>
       <w:pPr>
         <w:rPr>
-          <w:rFonts w:ascii="Times New Roman" w:hAnsi="Times New Roman" w:cs="Times New Roman"/>
-        </w:rPr>
-      </w:pPr>
-      <w:r>
-        <w:rPr>
-          <w:rFonts w:ascii="Times New Roman" w:hAnsi="Times New Roman" w:cs="Times New Roman"/>
+          <w:rFonts w:cs="Times New Roman"/>
+        </w:rPr>
+      </w:pPr>
+      <w:r>
+        <w:rPr>
+          <w:rFonts w:cs="Times New Roman"/>
+          <w:noProof/>
         </w:rPr>
         <w:drawing>
           <wp:inline distT="0" distB="0" distL="0" distR="0" wp14:anchorId="1B955307" wp14:editId="1FBB0F3A">
@@ -1641,12 +1287,12 @@
     <w:p>
       <w:pPr>
         <w:rPr>
-          <w:rFonts w:ascii="Times New Roman" w:hAnsi="Times New Roman" w:cs="Times New Roman"/>
-        </w:rPr>
-      </w:pPr>
-      <w:r>
-        <w:rPr>
-          <w:rFonts w:ascii="Times New Roman" w:hAnsi="Times New Roman" w:cs="Times New Roman"/>
+          <w:rFonts w:cs="Times New Roman"/>
+        </w:rPr>
+      </w:pPr>
+      <w:r>
+        <w:rPr>
+          <w:rFonts w:cs="Times New Roman"/>
           <w:b/>
           <w:bCs/>
         </w:rPr>
@@ -1654,7 +1300,7 @@
       </w:r>
       <w:r>
         <w:rPr>
-          <w:rFonts w:ascii="Times New Roman" w:hAnsi="Times New Roman" w:cs="Times New Roman"/>
+          <w:rFonts w:cs="Times New Roman"/>
         </w:rPr>
         <w:t xml:space="preserve">: </w:t>
       </w:r>
@@ -1667,12 +1313,12 @@
           <w:numId w:val="7"/>
         </w:numPr>
         <w:rPr>
-          <w:rFonts w:ascii="Times New Roman" w:hAnsi="Times New Roman" w:cs="Times New Roman"/>
-        </w:rPr>
-      </w:pPr>
-      <w:r>
-        <w:rPr>
-          <w:rFonts w:ascii="Times New Roman" w:hAnsi="Times New Roman" w:cs="Times New Roman"/>
+          <w:rFonts w:cs="Times New Roman"/>
+        </w:rPr>
+      </w:pPr>
+      <w:r>
+        <w:rPr>
+          <w:rFonts w:cs="Times New Roman"/>
         </w:rPr>
         <w:t>Browser → Clicks “Edit” link</w:t>
       </w:r>
@@ -1685,22 +1331,14 @@
           <w:numId w:val="7"/>
         </w:numPr>
         <w:rPr>
-          <w:rFonts w:ascii="Times New Roman" w:hAnsi="Times New Roman" w:cs="Times New Roman"/>
-        </w:rPr>
-      </w:pPr>
-      <w:proofErr w:type="spellStart"/>
-      <w:r>
-        <w:rPr>
-          <w:rFonts w:ascii="Times New Roman" w:hAnsi="Times New Roman" w:cs="Times New Roman"/>
-        </w:rPr>
-        <w:t>StudentController.doGet</w:t>
-      </w:r>
-      <w:proofErr w:type="spellEnd"/>
-      <w:r>
-        <w:rPr>
-          <w:rFonts w:ascii="Times New Roman" w:hAnsi="Times New Roman" w:cs="Times New Roman"/>
-        </w:rPr>
-        <w:t>() receives the request and detects the action "edit".</w:t>
+          <w:rFonts w:cs="Times New Roman"/>
+        </w:rPr>
+      </w:pPr>
+      <w:r>
+        <w:rPr>
+          <w:rFonts w:cs="Times New Roman"/>
+        </w:rPr>
+        <w:t>StudentController.doGet() receives the request and detects the action "edit".</w:t>
       </w:r>
     </w:p>
     <w:p>
@@ -1711,47 +1349,26 @@
           <w:numId w:val="7"/>
         </w:numPr>
         <w:rPr>
-          <w:rFonts w:ascii="Times New Roman" w:hAnsi="Times New Roman" w:cs="Times New Roman"/>
-        </w:rPr>
-      </w:pPr>
-      <w:r>
-        <w:rPr>
-          <w:rFonts w:ascii="Times New Roman" w:hAnsi="Times New Roman" w:cs="Times New Roman"/>
-        </w:rPr>
-        <w:t xml:space="preserve">The controller calls </w:t>
-      </w:r>
-      <w:proofErr w:type="spellStart"/>
-      <w:proofErr w:type="gramStart"/>
-      <w:r>
-        <w:rPr>
-          <w:rFonts w:ascii="Times New Roman" w:hAnsi="Times New Roman" w:cs="Times New Roman"/>
-        </w:rPr>
-        <w:t>showEditForm</w:t>
-      </w:r>
-      <w:proofErr w:type="spellEnd"/>
-      <w:r>
-        <w:rPr>
-          <w:rFonts w:ascii="Times New Roman" w:hAnsi="Times New Roman" w:cs="Times New Roman"/>
-        </w:rPr>
-        <w:t>(</w:t>
-      </w:r>
-      <w:proofErr w:type="gramEnd"/>
-      <w:r>
-        <w:rPr>
-          <w:rFonts w:ascii="Times New Roman" w:hAnsi="Times New Roman" w:cs="Times New Roman"/>
-        </w:rPr>
-        <w:t>request, response).</w:t>
-      </w:r>
-    </w:p>
-    <w:p>
-      <w:pPr>
-        <w:rPr>
-          <w:rFonts w:ascii="Times New Roman" w:hAnsi="Times New Roman" w:cs="Times New Roman"/>
-        </w:rPr>
-      </w:pPr>
-      <w:r>
-        <w:rPr>
-          <w:rFonts w:ascii="Times New Roman" w:hAnsi="Times New Roman" w:cs="Times New Roman"/>
+          <w:rFonts w:cs="Times New Roman"/>
+        </w:rPr>
+      </w:pPr>
+      <w:r>
+        <w:rPr>
+          <w:rFonts w:cs="Times New Roman"/>
+        </w:rPr>
+        <w:t>The controller calls showEditForm(request, response).</w:t>
+      </w:r>
+    </w:p>
+    <w:p>
+      <w:pPr>
+        <w:rPr>
+          <w:rFonts w:cs="Times New Roman"/>
+        </w:rPr>
+      </w:pPr>
+      <w:r>
+        <w:rPr>
+          <w:rFonts w:cs="Times New Roman"/>
+          <w:noProof/>
         </w:rPr>
         <w:drawing>
           <wp:inline distT="0" distB="0" distL="0" distR="0" wp14:anchorId="44A4BEF3" wp14:editId="2B1CE65A">
@@ -1798,91 +1415,26 @@
           <w:numId w:val="7"/>
         </w:numPr>
         <w:rPr>
-          <w:rFonts w:ascii="Times New Roman" w:hAnsi="Times New Roman" w:cs="Times New Roman"/>
-        </w:rPr>
-      </w:pPr>
-      <w:r>
-        <w:rPr>
-          <w:rFonts w:ascii="Times New Roman" w:hAnsi="Times New Roman" w:cs="Times New Roman"/>
-        </w:rPr>
-        <w:t xml:space="preserve">Inside </w:t>
-      </w:r>
-      <w:proofErr w:type="spellStart"/>
-      <w:proofErr w:type="gramStart"/>
-      <w:r>
-        <w:rPr>
-          <w:rFonts w:ascii="Times New Roman" w:hAnsi="Times New Roman" w:cs="Times New Roman"/>
-        </w:rPr>
-        <w:t>showEditForm</w:t>
-      </w:r>
-      <w:proofErr w:type="spellEnd"/>
-      <w:r>
-        <w:rPr>
-          <w:rFonts w:ascii="Times New Roman" w:hAnsi="Times New Roman" w:cs="Times New Roman"/>
-        </w:rPr>
-        <w:t>(</w:t>
-      </w:r>
-      <w:proofErr w:type="gramEnd"/>
-      <w:r>
-        <w:rPr>
-          <w:rFonts w:ascii="Times New Roman" w:hAnsi="Times New Roman" w:cs="Times New Roman"/>
-        </w:rPr>
-        <w:t>), it retrieves the student ID from the URL (</w:t>
-      </w:r>
-      <w:proofErr w:type="spellStart"/>
-      <w:proofErr w:type="gramStart"/>
-      <w:r>
-        <w:rPr>
-          <w:rFonts w:ascii="Times New Roman" w:hAnsi="Times New Roman" w:cs="Times New Roman"/>
-        </w:rPr>
-        <w:t>request.getParameter</w:t>
-      </w:r>
-      <w:proofErr w:type="spellEnd"/>
-      <w:proofErr w:type="gramEnd"/>
-      <w:r>
-        <w:rPr>
-          <w:rFonts w:ascii="Times New Roman" w:hAnsi="Times New Roman" w:cs="Times New Roman"/>
-        </w:rPr>
-        <w:t>("</w:t>
-      </w:r>
-      <w:proofErr w:type="gramStart"/>
-      <w:r>
-        <w:rPr>
-          <w:rFonts w:ascii="Times New Roman" w:hAnsi="Times New Roman" w:cs="Times New Roman"/>
-        </w:rPr>
-        <w:t>id")</w:t>
-      </w:r>
-      <w:proofErr w:type="gramEnd"/>
-      <w:r>
-        <w:rPr>
-          <w:rFonts w:ascii="Times New Roman" w:hAnsi="Times New Roman" w:cs="Times New Roman"/>
-        </w:rPr>
-        <w:t xml:space="preserve">), then calls </w:t>
-      </w:r>
-      <w:proofErr w:type="spellStart"/>
-      <w:r>
-        <w:rPr>
-          <w:rFonts w:ascii="Times New Roman" w:hAnsi="Times New Roman" w:cs="Times New Roman"/>
-        </w:rPr>
-        <w:t>studentDAO.getStudentById</w:t>
-      </w:r>
-      <w:proofErr w:type="spellEnd"/>
-      <w:r>
-        <w:rPr>
-          <w:rFonts w:ascii="Times New Roman" w:hAnsi="Times New Roman" w:cs="Times New Roman"/>
-        </w:rPr>
-        <w:t>(id).</w:t>
-      </w:r>
-    </w:p>
-    <w:p>
-      <w:pPr>
-        <w:rPr>
-          <w:rFonts w:ascii="Times New Roman" w:hAnsi="Times New Roman" w:cs="Times New Roman"/>
-        </w:rPr>
-      </w:pPr>
-      <w:r>
-        <w:rPr>
-          <w:rFonts w:ascii="Times New Roman" w:hAnsi="Times New Roman" w:cs="Times New Roman"/>
+          <w:rFonts w:cs="Times New Roman"/>
+        </w:rPr>
+      </w:pPr>
+      <w:r>
+        <w:rPr>
+          <w:rFonts w:cs="Times New Roman"/>
+        </w:rPr>
+        <w:t>Inside showEditForm(), it retrieves the student ID from the URL (request.getParameter("id")), then calls studentDAO.getStudentById(id).</w:t>
+      </w:r>
+    </w:p>
+    <w:p>
+      <w:pPr>
+        <w:rPr>
+          <w:rFonts w:cs="Times New Roman"/>
+        </w:rPr>
+      </w:pPr>
+      <w:r>
+        <w:rPr>
+          <w:rFonts w:cs="Times New Roman"/>
+          <w:noProof/>
         </w:rPr>
         <w:drawing>
           <wp:inline distT="0" distB="0" distL="0" distR="0" wp14:anchorId="619D6792" wp14:editId="0180A637">
@@ -1929,44 +1481,31 @@
           <w:numId w:val="7"/>
         </w:numPr>
         <w:rPr>
-          <w:rFonts w:ascii="Times New Roman" w:hAnsi="Times New Roman" w:cs="Times New Roman"/>
-        </w:rPr>
-      </w:pPr>
-      <w:r>
-        <w:rPr>
-          <w:rFonts w:ascii="Times New Roman" w:hAnsi="Times New Roman" w:cs="Times New Roman"/>
+          <w:rFonts w:cs="Times New Roman"/>
+        </w:rPr>
+      </w:pPr>
+      <w:r>
+        <w:rPr>
+          <w:rFonts w:cs="Times New Roman"/>
         </w:rPr>
         <w:t>The DAO connects to the database</w:t>
       </w:r>
       <w:r>
         <w:rPr>
-          <w:rFonts w:ascii="Times New Roman" w:hAnsi="Times New Roman" w:cs="Times New Roman"/>
-        </w:rPr>
-        <w:t xml:space="preserve"> and </w:t>
-      </w:r>
-      <w:proofErr w:type="gramStart"/>
-      <w:r>
-        <w:rPr>
-          <w:rFonts w:ascii="Times New Roman" w:hAnsi="Times New Roman" w:cs="Times New Roman"/>
-        </w:rPr>
-        <w:t>run</w:t>
-      </w:r>
-      <w:proofErr w:type="gramEnd"/>
-      <w:r>
-        <w:rPr>
-          <w:rFonts w:ascii="Times New Roman" w:hAnsi="Times New Roman" w:cs="Times New Roman"/>
-        </w:rPr>
-        <w:t xml:space="preserve"> the command</w:t>
-      </w:r>
-      <w:r>
-        <w:rPr>
-          <w:rFonts w:ascii="Times New Roman" w:hAnsi="Times New Roman" w:cs="Times New Roman"/>
+          <w:rFonts w:cs="Times New Roman"/>
+        </w:rPr>
+        <w:t xml:space="preserve"> and run the command</w:t>
+      </w:r>
+      <w:r>
+        <w:rPr>
+          <w:rFonts w:cs="Times New Roman"/>
         </w:rPr>
         <w:br/>
       </w:r>
       <w:r>
         <w:rPr>
-          <w:rFonts w:ascii="Times New Roman" w:hAnsi="Times New Roman" w:cs="Times New Roman"/>
+          <w:rFonts w:cs="Times New Roman"/>
+          <w:noProof/>
         </w:rPr>
         <w:drawing>
           <wp:inline distT="0" distB="0" distL="0" distR="0" wp14:anchorId="4379FA21" wp14:editId="23B4F8D6">
@@ -2013,61 +1552,38 @@
           <w:numId w:val="7"/>
         </w:numPr>
         <w:rPr>
-          <w:rFonts w:ascii="Times New Roman" w:hAnsi="Times New Roman" w:cs="Times New Roman"/>
-        </w:rPr>
-      </w:pPr>
-      <w:r>
-        <w:rPr>
-          <w:rFonts w:ascii="Times New Roman" w:hAnsi="Times New Roman" w:cs="Times New Roman"/>
-        </w:rPr>
-        <w:t xml:space="preserve">The controller stores this object in the request using </w:t>
-      </w:r>
-      <w:proofErr w:type="spellStart"/>
-      <w:proofErr w:type="gramStart"/>
-      <w:r>
-        <w:rPr>
-          <w:rFonts w:ascii="Times New Roman" w:hAnsi="Times New Roman" w:cs="Times New Roman"/>
-        </w:rPr>
-        <w:t>request.setAttribute</w:t>
-      </w:r>
-      <w:proofErr w:type="spellEnd"/>
-      <w:proofErr w:type="gramEnd"/>
-      <w:r>
-        <w:rPr>
-          <w:rFonts w:ascii="Times New Roman" w:hAnsi="Times New Roman" w:cs="Times New Roman"/>
-        </w:rPr>
-        <w:t>("student", student)</w:t>
-      </w:r>
-      <w:r>
-        <w:rPr>
-          <w:rFonts w:ascii="Times New Roman" w:hAnsi="Times New Roman" w:cs="Times New Roman"/>
+          <w:rFonts w:cs="Times New Roman"/>
+        </w:rPr>
+      </w:pPr>
+      <w:r>
+        <w:rPr>
+          <w:rFonts w:cs="Times New Roman"/>
+        </w:rPr>
+        <w:t>The controller stores this object in the request using request.setAttribute("student", student)</w:t>
+      </w:r>
+      <w:r>
+        <w:rPr>
+          <w:rFonts w:cs="Times New Roman"/>
         </w:rPr>
         <w:t xml:space="preserve"> and </w:t>
       </w:r>
       <w:r>
         <w:rPr>
-          <w:rFonts w:ascii="Times New Roman" w:hAnsi="Times New Roman" w:cs="Times New Roman"/>
-        </w:rPr>
-        <w:t>forwards the request to /views/student-</w:t>
-      </w:r>
-      <w:proofErr w:type="spellStart"/>
-      <w:r>
-        <w:rPr>
-          <w:rFonts w:ascii="Times New Roman" w:hAnsi="Times New Roman" w:cs="Times New Roman"/>
-        </w:rPr>
-        <w:t>form.jsp</w:t>
-      </w:r>
-      <w:proofErr w:type="spellEnd"/>
-    </w:p>
-    <w:p>
-      <w:pPr>
-        <w:rPr>
-          <w:rFonts w:ascii="Times New Roman" w:hAnsi="Times New Roman" w:cs="Times New Roman"/>
-        </w:rPr>
-      </w:pPr>
-      <w:r>
-        <w:rPr>
-          <w:rFonts w:ascii="Times New Roman" w:hAnsi="Times New Roman" w:cs="Times New Roman"/>
+          <w:rFonts w:cs="Times New Roman"/>
+        </w:rPr>
+        <w:t>forwards the request to /views/student-form.jsp</w:t>
+      </w:r>
+    </w:p>
+    <w:p>
+      <w:pPr>
+        <w:rPr>
+          <w:rFonts w:cs="Times New Roman"/>
+        </w:rPr>
+      </w:pPr>
+      <w:r>
+        <w:rPr>
+          <w:rFonts w:cs="Times New Roman"/>
+          <w:noProof/>
         </w:rPr>
         <w:drawing>
           <wp:inline distT="0" distB="0" distL="0" distR="0" wp14:anchorId="7CC352A7" wp14:editId="74D74C9C">
@@ -2111,42 +1627,14 @@
         <w:pStyle w:val="ListParagraph"/>
         <w:ind w:left="360"/>
         <w:rPr>
-          <w:rFonts w:ascii="Times New Roman" w:hAnsi="Times New Roman" w:cs="Times New Roman"/>
-        </w:rPr>
-      </w:pPr>
-      <w:r>
-        <w:rPr>
-          <w:rFonts w:ascii="Times New Roman" w:hAnsi="Times New Roman" w:cs="Times New Roman"/>
-        </w:rPr>
-        <w:t>In student-</w:t>
-      </w:r>
-      <w:proofErr w:type="spellStart"/>
-      <w:r>
-        <w:rPr>
-          <w:rFonts w:ascii="Times New Roman" w:hAnsi="Times New Roman" w:cs="Times New Roman"/>
-        </w:rPr>
-        <w:t>form.jsp</w:t>
-      </w:r>
-      <w:proofErr w:type="spellEnd"/>
-      <w:r>
-        <w:rPr>
-          <w:rFonts w:ascii="Times New Roman" w:hAnsi="Times New Roman" w:cs="Times New Roman"/>
-        </w:rPr>
-        <w:t xml:space="preserve">, ${student} is not null, so the form fields are automatically prefilled with existing </w:t>
-      </w:r>
-      <w:proofErr w:type="gramStart"/>
-      <w:r>
-        <w:rPr>
-          <w:rFonts w:ascii="Times New Roman" w:hAnsi="Times New Roman" w:cs="Times New Roman"/>
-        </w:rPr>
-        <w:t>data</w:t>
-      </w:r>
-      <w:proofErr w:type="gramEnd"/>
-      <w:r>
-        <w:rPr>
-          <w:rFonts w:ascii="Times New Roman" w:hAnsi="Times New Roman" w:cs="Times New Roman"/>
-        </w:rPr>
-        <w:t xml:space="preserve"> and the hidden input becomes &lt;input type="hidden" name="action" value="update"&gt;.</w:t>
+          <w:rFonts w:cs="Times New Roman"/>
+        </w:rPr>
+      </w:pPr>
+      <w:r>
+        <w:rPr>
+          <w:rFonts w:cs="Times New Roman"/>
+        </w:rPr>
+        <w:t>In student-form.jsp, ${student} is not null, so the form fields are automatically prefilled with existing data and the hidden input becomes &lt;input type="hidden" name="action" value="update"&gt;.</w:t>
       </w:r>
     </w:p>
     <w:p>
@@ -2154,12 +1642,13 @@
         <w:pStyle w:val="ListParagraph"/>
         <w:ind w:left="360"/>
         <w:rPr>
-          <w:rFonts w:ascii="Times New Roman" w:hAnsi="Times New Roman" w:cs="Times New Roman"/>
-        </w:rPr>
-      </w:pPr>
-      <w:r>
-        <w:rPr>
-          <w:rFonts w:ascii="Times New Roman" w:hAnsi="Times New Roman" w:cs="Times New Roman"/>
+          <w:rFonts w:cs="Times New Roman"/>
+        </w:rPr>
+      </w:pPr>
+      <w:r>
+        <w:rPr>
+          <w:rFonts w:cs="Times New Roman"/>
+          <w:noProof/>
         </w:rPr>
         <w:drawing>
           <wp:inline distT="0" distB="0" distL="0" distR="0" wp14:anchorId="21547804" wp14:editId="033A47A8">
@@ -2206,12 +1695,12 @@
           <w:numId w:val="7"/>
         </w:numPr>
         <w:rPr>
-          <w:rFonts w:ascii="Times New Roman" w:hAnsi="Times New Roman" w:cs="Times New Roman"/>
-        </w:rPr>
-      </w:pPr>
-      <w:r>
-        <w:rPr>
-          <w:rFonts w:ascii="Times New Roman" w:hAnsi="Times New Roman" w:cs="Times New Roman"/>
+          <w:rFonts w:cs="Times New Roman"/>
+        </w:rPr>
+      </w:pPr>
+      <w:r>
+        <w:rPr>
+          <w:rFonts w:cs="Times New Roman"/>
         </w:rPr>
         <w:t>When the user updates the information and clicks Update, the browser sends a POST request to /student with form data and action=update.</w:t>
       </w:r>
@@ -2224,69 +1713,26 @@
           <w:numId w:val="7"/>
         </w:numPr>
         <w:rPr>
-          <w:rFonts w:ascii="Times New Roman" w:hAnsi="Times New Roman" w:cs="Times New Roman"/>
-        </w:rPr>
-      </w:pPr>
-      <w:r>
-        <w:rPr>
-          <w:rFonts w:ascii="Times New Roman" w:hAnsi="Times New Roman" w:cs="Times New Roman"/>
-        </w:rPr>
-        <w:t xml:space="preserve">The controller’s </w:t>
-      </w:r>
-      <w:proofErr w:type="spellStart"/>
-      <w:proofErr w:type="gramStart"/>
-      <w:r>
-        <w:rPr>
-          <w:rFonts w:ascii="Times New Roman" w:hAnsi="Times New Roman" w:cs="Times New Roman"/>
-        </w:rPr>
-        <w:t>doPost</w:t>
-      </w:r>
-      <w:proofErr w:type="spellEnd"/>
-      <w:r>
-        <w:rPr>
-          <w:rFonts w:ascii="Times New Roman" w:hAnsi="Times New Roman" w:cs="Times New Roman"/>
-        </w:rPr>
-        <w:t>(</w:t>
-      </w:r>
-      <w:proofErr w:type="gramEnd"/>
-      <w:r>
-        <w:rPr>
-          <w:rFonts w:ascii="Times New Roman" w:hAnsi="Times New Roman" w:cs="Times New Roman"/>
-        </w:rPr>
-        <w:t xml:space="preserve">) handles it, calls </w:t>
-      </w:r>
-      <w:proofErr w:type="spellStart"/>
-      <w:proofErr w:type="gramStart"/>
-      <w:r>
-        <w:rPr>
-          <w:rFonts w:ascii="Times New Roman" w:hAnsi="Times New Roman" w:cs="Times New Roman"/>
-        </w:rPr>
-        <w:t>updateStudent</w:t>
-      </w:r>
-      <w:proofErr w:type="spellEnd"/>
-      <w:r>
-        <w:rPr>
-          <w:rFonts w:ascii="Times New Roman" w:hAnsi="Times New Roman" w:cs="Times New Roman"/>
-        </w:rPr>
-        <w:t>(</w:t>
-      </w:r>
-      <w:proofErr w:type="gramEnd"/>
-      <w:r>
-        <w:rPr>
-          <w:rFonts w:ascii="Times New Roman" w:hAnsi="Times New Roman" w:cs="Times New Roman"/>
-        </w:rPr>
-        <w:t>request, response), and the DAO runs an UPDATE SQL command to modify the record.</w:t>
-      </w:r>
-    </w:p>
-    <w:p>
-      <w:pPr>
-        <w:rPr>
-          <w:rFonts w:ascii="Times New Roman" w:hAnsi="Times New Roman" w:cs="Times New Roman"/>
-        </w:rPr>
-      </w:pPr>
-      <w:r>
-        <w:rPr>
-          <w:rFonts w:ascii="Times New Roman" w:hAnsi="Times New Roman" w:cs="Times New Roman"/>
+          <w:rFonts w:cs="Times New Roman"/>
+        </w:rPr>
+      </w:pPr>
+      <w:r>
+        <w:rPr>
+          <w:rFonts w:cs="Times New Roman"/>
+        </w:rPr>
+        <w:t>The controller’s doPost() handles it, calls updateStudent(request, response), and the DAO runs an UPDATE SQL command to modify the record.</w:t>
+      </w:r>
+    </w:p>
+    <w:p>
+      <w:pPr>
+        <w:rPr>
+          <w:rFonts w:cs="Times New Roman"/>
+        </w:rPr>
+      </w:pPr>
+      <w:r>
+        <w:rPr>
+          <w:rFonts w:cs="Times New Roman"/>
+          <w:noProof/>
         </w:rPr>
         <w:drawing>
           <wp:inline distT="0" distB="0" distL="0" distR="0" wp14:anchorId="7E66C76E" wp14:editId="3831B97C">
@@ -2328,12 +1774,13 @@
     <w:p>
       <w:pPr>
         <w:rPr>
-          <w:rFonts w:ascii="Times New Roman" w:hAnsi="Times New Roman" w:cs="Times New Roman"/>
-        </w:rPr>
-      </w:pPr>
-      <w:r>
-        <w:rPr>
-          <w:rFonts w:ascii="Times New Roman" w:hAnsi="Times New Roman" w:cs="Times New Roman"/>
+          <w:rFonts w:cs="Times New Roman"/>
+        </w:rPr>
+      </w:pPr>
+      <w:r>
+        <w:rPr>
+          <w:rFonts w:cs="Times New Roman"/>
+          <w:noProof/>
         </w:rPr>
         <w:drawing>
           <wp:inline distT="0" distB="0" distL="0" distR="0" wp14:anchorId="6C9296D3" wp14:editId="5A8975A7">
@@ -2380,42 +1827,14 @@
           <w:numId w:val="7"/>
         </w:numPr>
         <w:rPr>
-          <w:rFonts w:ascii="Times New Roman" w:hAnsi="Times New Roman" w:cs="Times New Roman"/>
-        </w:rPr>
-      </w:pPr>
-      <w:r>
-        <w:rPr>
-          <w:rFonts w:ascii="Times New Roman" w:hAnsi="Times New Roman" w:cs="Times New Roman"/>
-        </w:rPr>
-        <w:t xml:space="preserve">After successful update, the controller redirects to </w:t>
-      </w:r>
-      <w:proofErr w:type="spellStart"/>
-      <w:r>
-        <w:rPr>
-          <w:rFonts w:ascii="Times New Roman" w:hAnsi="Times New Roman" w:cs="Times New Roman"/>
-        </w:rPr>
-        <w:t>student?action</w:t>
-      </w:r>
-      <w:proofErr w:type="spellEnd"/>
-      <w:r>
-        <w:rPr>
-          <w:rFonts w:ascii="Times New Roman" w:hAnsi="Times New Roman" w:cs="Times New Roman"/>
-        </w:rPr>
-        <w:t>=</w:t>
-      </w:r>
-      <w:proofErr w:type="spellStart"/>
-      <w:r>
-        <w:rPr>
-          <w:rFonts w:ascii="Times New Roman" w:hAnsi="Times New Roman" w:cs="Times New Roman"/>
-        </w:rPr>
-        <w:t>list&amp;message</w:t>
-      </w:r>
-      <w:proofErr w:type="spellEnd"/>
-      <w:r>
-        <w:rPr>
-          <w:rFonts w:ascii="Times New Roman" w:hAnsi="Times New Roman" w:cs="Times New Roman"/>
-        </w:rPr>
-        <w:t>=Student updated successfully.</w:t>
+          <w:rFonts w:cs="Times New Roman"/>
+        </w:rPr>
+      </w:pPr>
+      <w:r>
+        <w:rPr>
+          <w:rFonts w:cs="Times New Roman"/>
+        </w:rPr>
+        <w:t>After successful update, the controller redirects to student?action=list&amp;message=Student updated successfully.</w:t>
       </w:r>
     </w:p>
     <w:p>
@@ -2426,12 +1845,13 @@
           <w:numId w:val="7"/>
         </w:numPr>
         <w:rPr>
-          <w:rFonts w:ascii="Times New Roman" w:hAnsi="Times New Roman" w:cs="Times New Roman"/>
-        </w:rPr>
-      </w:pPr>
-      <w:r>
-        <w:rPr>
-          <w:rFonts w:ascii="Times New Roman" w:hAnsi="Times New Roman" w:cs="Times New Roman"/>
+          <w:rFonts w:cs="Times New Roman"/>
+        </w:rPr>
+      </w:pPr>
+      <w:r>
+        <w:rPr>
+          <w:rFonts w:cs="Times New Roman"/>
+          <w:noProof/>
         </w:rPr>
         <w:drawing>
           <wp:inline distT="0" distB="0" distL="0" distR="0" wp14:anchorId="45EF1CB0" wp14:editId="0F27F89A">
@@ -2478,12 +1898,12 @@
           <w:numId w:val="7"/>
         </w:numPr>
         <w:rPr>
-          <w:rFonts w:ascii="Times New Roman" w:hAnsi="Times New Roman" w:cs="Times New Roman"/>
-        </w:rPr>
-      </w:pPr>
-      <w:r>
-        <w:rPr>
-          <w:rFonts w:ascii="Times New Roman" w:hAnsi="Times New Roman" w:cs="Times New Roman"/>
+          <w:rFonts w:cs="Times New Roman"/>
+        </w:rPr>
+      </w:pPr>
+      <w:r>
+        <w:rPr>
+          <w:rFonts w:cs="Times New Roman"/>
         </w:rPr>
         <w:t>Finally, the browser sends a new GET request to list students, showing the updated record and success message.</w:t>
       </w:r>
@@ -2493,21 +1913,15 @@
         <w:pStyle w:val="Heading1"/>
         <w:numPr>
           <w:ilvl w:val="0"/>
-          <w:numId w:val="3"/>
+          <w:numId w:val="15"/>
         </w:numPr>
         <w:rPr>
-          <w:rFonts w:ascii="Times New Roman" w:hAnsi="Times New Roman" w:cs="Times New Roman"/>
-        </w:rPr>
-      </w:pPr>
-      <w:r>
-        <w:rPr>
-          <w:rFonts w:ascii="Times New Roman" w:hAnsi="Times New Roman" w:cs="Times New Roman"/>
-        </w:rPr>
-        <w:t xml:space="preserve"> </w:t>
-      </w:r>
-      <w:r>
-        <w:rPr>
-          <w:rFonts w:ascii="Times New Roman" w:hAnsi="Times New Roman" w:cs="Times New Roman"/>
+          <w:rFonts w:cs="Times New Roman"/>
+        </w:rPr>
+      </w:pPr>
+      <w:r>
+        <w:rPr>
+          <w:rFonts w:cs="Times New Roman"/>
         </w:rPr>
         <w:t>Exercise 4:</w:t>
       </w:r>
@@ -2515,12 +1929,13 @@
     <w:p>
       <w:pPr>
         <w:rPr>
-          <w:rFonts w:ascii="Times New Roman" w:hAnsi="Times New Roman" w:cs="Times New Roman"/>
-        </w:rPr>
-      </w:pPr>
-      <w:r>
-        <w:rPr>
-          <w:rFonts w:ascii="Times New Roman" w:hAnsi="Times New Roman" w:cs="Times New Roman"/>
+          <w:rFonts w:cs="Times New Roman"/>
+        </w:rPr>
+      </w:pPr>
+      <w:r>
+        <w:rPr>
+          <w:rFonts w:cs="Times New Roman"/>
+          <w:noProof/>
         </w:rPr>
         <w:drawing>
           <wp:inline distT="0" distB="0" distL="0" distR="0" wp14:anchorId="7188C8B1" wp14:editId="497B5B4F">
@@ -2562,12 +1977,13 @@
     <w:p>
       <w:pPr>
         <w:rPr>
-          <w:rFonts w:ascii="Times New Roman" w:hAnsi="Times New Roman" w:cs="Times New Roman"/>
-        </w:rPr>
-      </w:pPr>
-      <w:r>
-        <w:rPr>
-          <w:rFonts w:ascii="Times New Roman" w:hAnsi="Times New Roman" w:cs="Times New Roman"/>
+          <w:rFonts w:cs="Times New Roman"/>
+        </w:rPr>
+      </w:pPr>
+      <w:r>
+        <w:rPr>
+          <w:rFonts w:cs="Times New Roman"/>
+          <w:noProof/>
         </w:rPr>
         <w:drawing>
           <wp:inline distT="0" distB="0" distL="0" distR="0" wp14:anchorId="6B55980B" wp14:editId="37FD4F9B">
@@ -2609,12 +2025,12 @@
     <w:p>
       <w:pPr>
         <w:rPr>
-          <w:rFonts w:ascii="Times New Roman" w:hAnsi="Times New Roman" w:cs="Times New Roman"/>
-        </w:rPr>
-      </w:pPr>
-      <w:r>
-        <w:rPr>
-          <w:rFonts w:ascii="Times New Roman" w:hAnsi="Times New Roman" w:cs="Times New Roman"/>
+          <w:rFonts w:cs="Times New Roman"/>
+        </w:rPr>
+      </w:pPr>
+      <w:r>
+        <w:rPr>
+          <w:rFonts w:cs="Times New Roman"/>
         </w:rPr>
         <w:t>Flow explanation:</w:t>
       </w:r>
@@ -2627,12 +2043,12 @@
           <w:numId w:val="8"/>
         </w:numPr>
         <w:rPr>
-          <w:rFonts w:ascii="Times New Roman" w:hAnsi="Times New Roman" w:cs="Times New Roman"/>
-        </w:rPr>
-      </w:pPr>
-      <w:r>
-        <w:rPr>
-          <w:rFonts w:ascii="Times New Roman" w:hAnsi="Times New Roman" w:cs="Times New Roman"/>
+          <w:rFonts w:cs="Times New Roman"/>
+        </w:rPr>
+      </w:pPr>
+      <w:r>
+        <w:rPr>
+          <w:rFonts w:cs="Times New Roman"/>
         </w:rPr>
         <w:t>Browser → Clicks “</w:t>
       </w:r>
@@ -2644,7 +2060,7 @@
       </w:r>
       <w:r>
         <w:rPr>
-          <w:rFonts w:ascii="Times New Roman" w:hAnsi="Times New Roman" w:cs="Times New Roman"/>
+          <w:rFonts w:cs="Times New Roman"/>
         </w:rPr>
         <w:t xml:space="preserve"> Delete” link</w:t>
       </w:r>
@@ -2654,60 +2070,18 @@
         <w:pStyle w:val="ListParagraph"/>
         <w:ind w:left="360"/>
         <w:rPr>
-          <w:rFonts w:ascii="Times New Roman" w:hAnsi="Times New Roman" w:cs="Times New Roman"/>
-        </w:rPr>
-      </w:pPr>
-      <w:r>
-        <w:rPr>
-          <w:rFonts w:ascii="Times New Roman" w:hAnsi="Times New Roman" w:cs="Times New Roman"/>
-        </w:rPr>
-        <w:t>In student-</w:t>
-      </w:r>
-      <w:proofErr w:type="spellStart"/>
-      <w:r>
-        <w:rPr>
-          <w:rFonts w:ascii="Times New Roman" w:hAnsi="Times New Roman" w:cs="Times New Roman"/>
-        </w:rPr>
-        <w:t>list.jsp</w:t>
-      </w:r>
-      <w:proofErr w:type="spellEnd"/>
-      <w:r>
-        <w:rPr>
-          <w:rFonts w:ascii="Times New Roman" w:hAnsi="Times New Roman" w:cs="Times New Roman"/>
-        </w:rPr>
-        <w:t xml:space="preserve">, the delete link </w:t>
-      </w:r>
-      <w:proofErr w:type="spellStart"/>
-      <w:r>
-        <w:rPr>
-          <w:rFonts w:ascii="Times New Roman" w:hAnsi="Times New Roman" w:cs="Times New Roman"/>
-        </w:rPr>
-        <w:t>student?action</w:t>
-      </w:r>
-      <w:proofErr w:type="spellEnd"/>
-      <w:r>
-        <w:rPr>
-          <w:rFonts w:ascii="Times New Roman" w:hAnsi="Times New Roman" w:cs="Times New Roman"/>
-        </w:rPr>
-        <w:t>=</w:t>
-      </w:r>
-      <w:proofErr w:type="spellStart"/>
-      <w:r>
-        <w:rPr>
-          <w:rFonts w:ascii="Times New Roman" w:hAnsi="Times New Roman" w:cs="Times New Roman"/>
-        </w:rPr>
-        <w:t>delete&amp;id</w:t>
-      </w:r>
-      <w:proofErr w:type="spellEnd"/>
-      <w:r>
-        <w:rPr>
-          <w:rFonts w:ascii="Times New Roman" w:hAnsi="Times New Roman" w:cs="Times New Roman"/>
-        </w:rPr>
-        <w:t>=${student.id</w:t>
-      </w:r>
-      <w:r>
-        <w:rPr>
-          <w:rFonts w:ascii="Times New Roman" w:hAnsi="Times New Roman" w:cs="Times New Roman"/>
+          <w:rFonts w:cs="Times New Roman"/>
+        </w:rPr>
+      </w:pPr>
+      <w:r>
+        <w:rPr>
+          <w:rFonts w:cs="Times New Roman"/>
+        </w:rPr>
+        <w:t>In student-list.jsp, the delete link student?action=delete&amp;id=${student.id</w:t>
+      </w:r>
+      <w:r>
+        <w:rPr>
+          <w:rFonts w:cs="Times New Roman"/>
         </w:rPr>
         <w:t>}</w:t>
       </w:r>
@@ -2720,93 +2094,56 @@
           <w:numId w:val="8"/>
         </w:numPr>
         <w:rPr>
-          <w:rFonts w:ascii="Times New Roman" w:hAnsi="Times New Roman" w:cs="Times New Roman"/>
-        </w:rPr>
-      </w:pPr>
-      <w:proofErr w:type="spellStart"/>
-      <w:r>
-        <w:rPr>
-          <w:rFonts w:ascii="Times New Roman" w:hAnsi="Times New Roman" w:cs="Times New Roman"/>
-        </w:rPr>
-        <w:t>StudentController.doGet</w:t>
-      </w:r>
-      <w:proofErr w:type="spellEnd"/>
-      <w:r>
-        <w:rPr>
-          <w:rFonts w:ascii="Times New Roman" w:hAnsi="Times New Roman" w:cs="Times New Roman"/>
-        </w:rPr>
-        <w:t>() receives the request</w:t>
-      </w:r>
-      <w:r>
-        <w:rPr>
-          <w:rFonts w:ascii="Times New Roman" w:hAnsi="Times New Roman" w:cs="Times New Roman"/>
+          <w:rFonts w:cs="Times New Roman"/>
+        </w:rPr>
+      </w:pPr>
+      <w:r>
+        <w:rPr>
+          <w:rFonts w:cs="Times New Roman"/>
+        </w:rPr>
+        <w:t>StudentController.doGet() receives the request</w:t>
+      </w:r>
+      <w:r>
+        <w:rPr>
+          <w:rFonts w:cs="Times New Roman"/>
         </w:rPr>
         <w:t>,</w:t>
       </w:r>
       <w:r>
         <w:rPr>
-          <w:rFonts w:ascii="Times New Roman" w:hAnsi="Times New Roman" w:cs="Times New Roman"/>
+          <w:rFonts w:cs="Times New Roman"/>
         </w:rPr>
         <w:t xml:space="preserve"> detects the action "delete"</w:t>
       </w:r>
       <w:r>
         <w:rPr>
-          <w:rFonts w:ascii="Times New Roman" w:hAnsi="Times New Roman" w:cs="Times New Roman"/>
+          <w:rFonts w:cs="Times New Roman"/>
         </w:rPr>
         <w:t xml:space="preserve">, and </w:t>
       </w:r>
       <w:r>
         <w:rPr>
-          <w:rFonts w:ascii="Times New Roman" w:hAnsi="Times New Roman" w:cs="Times New Roman"/>
-        </w:rPr>
-        <w:t xml:space="preserve">calls </w:t>
-      </w:r>
-      <w:proofErr w:type="spellStart"/>
-      <w:proofErr w:type="gramStart"/>
-      <w:r>
-        <w:rPr>
-          <w:rFonts w:ascii="Times New Roman" w:hAnsi="Times New Roman" w:cs="Times New Roman"/>
-        </w:rPr>
-        <w:t>deleteStudent</w:t>
-      </w:r>
-      <w:proofErr w:type="spellEnd"/>
-      <w:r>
-        <w:rPr>
-          <w:rFonts w:ascii="Times New Roman" w:hAnsi="Times New Roman" w:cs="Times New Roman"/>
-        </w:rPr>
-        <w:t>(</w:t>
-      </w:r>
-      <w:proofErr w:type="gramEnd"/>
-      <w:r>
-        <w:rPr>
-          <w:rFonts w:ascii="Times New Roman" w:hAnsi="Times New Roman" w:cs="Times New Roman"/>
-        </w:rPr>
-        <w:t>request, response</w:t>
-      </w:r>
-      <w:proofErr w:type="gramStart"/>
-      <w:r>
-        <w:rPr>
-          <w:rFonts w:ascii="Times New Roman" w:hAnsi="Times New Roman" w:cs="Times New Roman"/>
-        </w:rPr>
-        <w:t>).</w:t>
-      </w:r>
-      <w:r>
-        <w:rPr>
-          <w:rFonts w:ascii="Times New Roman" w:hAnsi="Times New Roman" w:cs="Times New Roman"/>
+          <w:rFonts w:cs="Times New Roman"/>
+        </w:rPr>
+        <w:t>calls deleteStudent(request, response).</w:t>
+      </w:r>
+      <w:r>
+        <w:rPr>
+          <w:rFonts w:cs="Times New Roman"/>
         </w:rPr>
         <w:t>.</w:t>
       </w:r>
-      <w:proofErr w:type="gramEnd"/>
-    </w:p>
-    <w:p>
-      <w:pPr>
-        <w:rPr>
-          <w:rFonts w:ascii="Times New Roman" w:hAnsi="Times New Roman" w:cs="Times New Roman"/>
-        </w:rPr>
-      </w:pPr>
-      <w:r>
-        <w:rPr>
-          <w:rFonts w:ascii="Times New Roman" w:hAnsi="Times New Roman" w:cs="Times New Roman"/>
+    </w:p>
+    <w:p>
+      <w:pPr>
+        <w:rPr>
+          <w:rFonts w:cs="Times New Roman"/>
+        </w:rPr>
+      </w:pPr>
+      <w:r>
+        <w:rPr>
+          <w:rFonts w:cs="Times New Roman"/>
+          <w:noProof/>
         </w:rPr>
         <w:drawing>
           <wp:inline distT="0" distB="0" distL="0" distR="0" wp14:anchorId="08869A0D" wp14:editId="13D3298C">
@@ -2853,36 +2190,14 @@
           <w:numId w:val="8"/>
         </w:numPr>
         <w:rPr>
-          <w:rFonts w:ascii="Times New Roman" w:hAnsi="Times New Roman" w:cs="Times New Roman"/>
-        </w:rPr>
-      </w:pPr>
-      <w:r>
-        <w:rPr>
-          <w:rFonts w:ascii="Times New Roman" w:hAnsi="Times New Roman" w:cs="Times New Roman"/>
-        </w:rPr>
-        <w:t xml:space="preserve">Inside </w:t>
-      </w:r>
-      <w:proofErr w:type="spellStart"/>
-      <w:proofErr w:type="gramStart"/>
-      <w:r>
-        <w:rPr>
-          <w:rFonts w:ascii="Times New Roman" w:hAnsi="Times New Roman" w:cs="Times New Roman"/>
-        </w:rPr>
-        <w:t>deleteStudent</w:t>
-      </w:r>
-      <w:proofErr w:type="spellEnd"/>
-      <w:r>
-        <w:rPr>
-          <w:rFonts w:ascii="Times New Roman" w:hAnsi="Times New Roman" w:cs="Times New Roman"/>
-        </w:rPr>
-        <w:t>(</w:t>
-      </w:r>
-      <w:proofErr w:type="gramEnd"/>
-      <w:r>
-        <w:rPr>
-          <w:rFonts w:ascii="Times New Roman" w:hAnsi="Times New Roman" w:cs="Times New Roman"/>
-        </w:rPr>
-        <w:t>), it retrieves the student ID from the request parameter:</w:t>
+          <w:rFonts w:cs="Times New Roman"/>
+        </w:rPr>
+      </w:pPr>
+      <w:r>
+        <w:rPr>
+          <w:rFonts w:cs="Times New Roman"/>
+        </w:rPr>
+        <w:t>Inside deleteStudent(), it retrieves the student ID from the request parameter:</w:t>
       </w:r>
     </w:p>
     <w:p>
@@ -2890,63 +2205,26 @@
         <w:pStyle w:val="ListParagraph"/>
         <w:ind w:left="360"/>
         <w:rPr>
-          <w:rFonts w:ascii="Times New Roman" w:hAnsi="Times New Roman" w:cs="Times New Roman"/>
-        </w:rPr>
-      </w:pPr>
-      <w:r>
-        <w:rPr>
-          <w:rFonts w:ascii="Times New Roman" w:hAnsi="Times New Roman" w:cs="Times New Roman"/>
-        </w:rPr>
-        <w:t xml:space="preserve">int id = </w:t>
-      </w:r>
-      <w:proofErr w:type="spellStart"/>
-      <w:r>
-        <w:rPr>
-          <w:rFonts w:ascii="Times New Roman" w:hAnsi="Times New Roman" w:cs="Times New Roman"/>
-        </w:rPr>
-        <w:t>Integer.parseInt</w:t>
-      </w:r>
-      <w:proofErr w:type="spellEnd"/>
-      <w:r>
-        <w:rPr>
-          <w:rFonts w:ascii="Times New Roman" w:hAnsi="Times New Roman" w:cs="Times New Roman"/>
-        </w:rPr>
-        <w:t>(</w:t>
-      </w:r>
-      <w:proofErr w:type="spellStart"/>
-      <w:proofErr w:type="gramStart"/>
-      <w:r>
-        <w:rPr>
-          <w:rFonts w:ascii="Times New Roman" w:hAnsi="Times New Roman" w:cs="Times New Roman"/>
-        </w:rPr>
-        <w:t>request.getParameter</w:t>
-      </w:r>
-      <w:proofErr w:type="spellEnd"/>
-      <w:proofErr w:type="gramEnd"/>
-      <w:r>
-        <w:rPr>
-          <w:rFonts w:ascii="Times New Roman" w:hAnsi="Times New Roman" w:cs="Times New Roman"/>
-        </w:rPr>
-        <w:t>("id")</w:t>
-      </w:r>
-      <w:proofErr w:type="gramStart"/>
-      <w:r>
-        <w:rPr>
-          <w:rFonts w:ascii="Times New Roman" w:hAnsi="Times New Roman" w:cs="Times New Roman"/>
-        </w:rPr>
-        <w:t>);</w:t>
-      </w:r>
-      <w:proofErr w:type="gramEnd"/>
-    </w:p>
-    <w:p>
-      <w:pPr>
-        <w:rPr>
-          <w:rFonts w:ascii="Times New Roman" w:hAnsi="Times New Roman" w:cs="Times New Roman"/>
-        </w:rPr>
-      </w:pPr>
-      <w:r>
-        <w:rPr>
-          <w:rFonts w:ascii="Times New Roman" w:hAnsi="Times New Roman" w:cs="Times New Roman"/>
+          <w:rFonts w:cs="Times New Roman"/>
+        </w:rPr>
+      </w:pPr>
+      <w:r>
+        <w:rPr>
+          <w:rFonts w:cs="Times New Roman"/>
+        </w:rPr>
+        <w:t>int id = Integer.parseInt(request.getParameter("id"));</w:t>
+      </w:r>
+    </w:p>
+    <w:p>
+      <w:pPr>
+        <w:rPr>
+          <w:rFonts w:cs="Times New Roman"/>
+        </w:rPr>
+      </w:pPr>
+      <w:r>
+        <w:rPr>
+          <w:rFonts w:cs="Times New Roman"/>
+          <w:noProof/>
         </w:rPr>
         <w:drawing>
           <wp:inline distT="0" distB="0" distL="0" distR="0" wp14:anchorId="3EC6AA72" wp14:editId="64A06D83">
@@ -2993,40 +2271,27 @@
           <w:numId w:val="8"/>
         </w:numPr>
         <w:rPr>
-          <w:rFonts w:ascii="Times New Roman" w:hAnsi="Times New Roman" w:cs="Times New Roman"/>
-        </w:rPr>
-      </w:pPr>
-      <w:r>
-        <w:rPr>
-          <w:rFonts w:ascii="Times New Roman" w:hAnsi="Times New Roman" w:cs="Times New Roman"/>
-        </w:rPr>
-        <w:t xml:space="preserve">The controller calls </w:t>
-      </w:r>
-      <w:proofErr w:type="spellStart"/>
-      <w:r>
-        <w:rPr>
-          <w:rFonts w:ascii="Times New Roman" w:hAnsi="Times New Roman" w:cs="Times New Roman"/>
-        </w:rPr>
-        <w:t>studentDAO.deleteStudent</w:t>
-      </w:r>
-      <w:proofErr w:type="spellEnd"/>
-      <w:r>
-        <w:rPr>
-          <w:rFonts w:ascii="Times New Roman" w:hAnsi="Times New Roman" w:cs="Times New Roman"/>
-        </w:rPr>
-        <w:t>(id) to remove the record from the database.</w:t>
+          <w:rFonts w:cs="Times New Roman"/>
+        </w:rPr>
+      </w:pPr>
+      <w:r>
+        <w:rPr>
+          <w:rFonts w:cs="Times New Roman"/>
+        </w:rPr>
+        <w:t>The controller calls studentDAO.deleteStudent(id) to remove the record from the database.</w:t>
       </w:r>
     </w:p>
     <w:p>
       <w:pPr>
         <w:ind w:left="360"/>
         <w:rPr>
-          <w:rFonts w:ascii="Times New Roman" w:hAnsi="Times New Roman" w:cs="Times New Roman"/>
-        </w:rPr>
-      </w:pPr>
-      <w:r>
-        <w:rPr>
-          <w:rFonts w:ascii="Times New Roman" w:hAnsi="Times New Roman" w:cs="Times New Roman"/>
+          <w:rFonts w:cs="Times New Roman"/>
+        </w:rPr>
+      </w:pPr>
+      <w:r>
+        <w:rPr>
+          <w:rFonts w:cs="Times New Roman"/>
+          <w:noProof/>
         </w:rPr>
         <w:drawing>
           <wp:inline distT="0" distB="0" distL="0" distR="0" wp14:anchorId="1D74CC52" wp14:editId="38FD6C62">
@@ -3068,7 +2333,7 @@
     <w:p>
       <w:pPr>
         <w:rPr>
-          <w:rFonts w:ascii="Times New Roman" w:hAnsi="Times New Roman" w:cs="Times New Roman"/>
+          <w:rFonts w:cs="Times New Roman"/>
         </w:rPr>
       </w:pPr>
     </w:p>
@@ -3080,12 +2345,12 @@
           <w:numId w:val="8"/>
         </w:numPr>
         <w:rPr>
-          <w:rFonts w:ascii="Times New Roman" w:hAnsi="Times New Roman" w:cs="Times New Roman"/>
-        </w:rPr>
-      </w:pPr>
-      <w:r>
-        <w:rPr>
-          <w:rFonts w:ascii="Times New Roman" w:hAnsi="Times New Roman" w:cs="Times New Roman"/>
+          <w:rFonts w:cs="Times New Roman"/>
+        </w:rPr>
+      </w:pPr>
+      <w:r>
+        <w:rPr>
+          <w:rFonts w:cs="Times New Roman"/>
         </w:rPr>
         <w:t>The database deletes the record if the ID exists, returning true to the controller.</w:t>
       </w:r>
@@ -3098,42 +2363,14 @@
           <w:numId w:val="8"/>
         </w:numPr>
         <w:rPr>
-          <w:rFonts w:ascii="Times New Roman" w:hAnsi="Times New Roman" w:cs="Times New Roman"/>
-        </w:rPr>
-      </w:pPr>
-      <w:r>
-        <w:rPr>
-          <w:rFonts w:ascii="Times New Roman" w:hAnsi="Times New Roman" w:cs="Times New Roman"/>
-        </w:rPr>
-        <w:t xml:space="preserve">If the deletion succeeds, the controller redirects to </w:t>
-      </w:r>
-      <w:proofErr w:type="spellStart"/>
-      <w:r>
-        <w:rPr>
-          <w:rFonts w:ascii="Times New Roman" w:hAnsi="Times New Roman" w:cs="Times New Roman"/>
-        </w:rPr>
-        <w:t>student?action</w:t>
-      </w:r>
-      <w:proofErr w:type="spellEnd"/>
-      <w:r>
-        <w:rPr>
-          <w:rFonts w:ascii="Times New Roman" w:hAnsi="Times New Roman" w:cs="Times New Roman"/>
-        </w:rPr>
-        <w:t>=</w:t>
-      </w:r>
-      <w:proofErr w:type="spellStart"/>
-      <w:r>
-        <w:rPr>
-          <w:rFonts w:ascii="Times New Roman" w:hAnsi="Times New Roman" w:cs="Times New Roman"/>
-        </w:rPr>
-        <w:t>list&amp;message</w:t>
-      </w:r>
-      <w:proofErr w:type="spellEnd"/>
-      <w:r>
-        <w:rPr>
-          <w:rFonts w:ascii="Times New Roman" w:hAnsi="Times New Roman" w:cs="Times New Roman"/>
-        </w:rPr>
-        <w:t>=Student deleted successfully; otherwise, it redirects with an error message.</w:t>
+          <w:rFonts w:cs="Times New Roman"/>
+        </w:rPr>
+      </w:pPr>
+      <w:r>
+        <w:rPr>
+          <w:rFonts w:cs="Times New Roman"/>
+        </w:rPr>
+        <w:t>If the deletion succeeds, the controller redirects to student?action=list&amp;message=Student deleted successfully; otherwise, it redirects with an error message.</w:t>
       </w:r>
     </w:p>
     <w:p>
@@ -3141,12 +2378,13 @@
         <w:pStyle w:val="ListParagraph"/>
         <w:ind w:left="360"/>
         <w:rPr>
-          <w:rFonts w:ascii="Times New Roman" w:hAnsi="Times New Roman" w:cs="Times New Roman"/>
-        </w:rPr>
-      </w:pPr>
-      <w:r>
-        <w:rPr>
-          <w:rFonts w:ascii="Times New Roman" w:hAnsi="Times New Roman" w:cs="Times New Roman"/>
+          <w:rFonts w:cs="Times New Roman"/>
+        </w:rPr>
+      </w:pPr>
+      <w:r>
+        <w:rPr>
+          <w:rFonts w:cs="Times New Roman"/>
+          <w:noProof/>
         </w:rPr>
         <w:drawing>
           <wp:inline distT="0" distB="0" distL="0" distR="0" wp14:anchorId="760C00BC" wp14:editId="04C19EB1">
@@ -3193,28 +2431,14 @@
           <w:numId w:val="8"/>
         </w:numPr>
         <w:rPr>
-          <w:rFonts w:ascii="Times New Roman" w:hAnsi="Times New Roman" w:cs="Times New Roman"/>
-        </w:rPr>
-      </w:pPr>
-      <w:r>
-        <w:rPr>
-          <w:rFonts w:ascii="Times New Roman" w:hAnsi="Times New Roman" w:cs="Times New Roman"/>
-        </w:rPr>
-        <w:t>The browser then makes a new GET request to /</w:t>
-      </w:r>
-      <w:proofErr w:type="spellStart"/>
-      <w:r>
-        <w:rPr>
-          <w:rFonts w:ascii="Times New Roman" w:hAnsi="Times New Roman" w:cs="Times New Roman"/>
-        </w:rPr>
-        <w:t>student?action</w:t>
-      </w:r>
-      <w:proofErr w:type="spellEnd"/>
-      <w:r>
-        <w:rPr>
-          <w:rFonts w:ascii="Times New Roman" w:hAnsi="Times New Roman" w:cs="Times New Roman"/>
-        </w:rPr>
-        <w:t>=list.</w:t>
+          <w:rFonts w:cs="Times New Roman"/>
+        </w:rPr>
+      </w:pPr>
+      <w:r>
+        <w:rPr>
+          <w:rFonts w:cs="Times New Roman"/>
+        </w:rPr>
+        <w:t>The browser then makes a new GET request to /student?action=list.</w:t>
       </w:r>
     </w:p>
     <w:p>
@@ -3225,50 +2449,14 @@
           <w:numId w:val="8"/>
         </w:numPr>
         <w:rPr>
-          <w:rFonts w:ascii="Times New Roman" w:hAnsi="Times New Roman" w:cs="Times New Roman"/>
-        </w:rPr>
-      </w:pPr>
-      <w:r>
-        <w:rPr>
-          <w:rFonts w:ascii="Times New Roman" w:hAnsi="Times New Roman" w:cs="Times New Roman"/>
-        </w:rPr>
-        <w:t xml:space="preserve">The controller calls </w:t>
-      </w:r>
-      <w:proofErr w:type="spellStart"/>
-      <w:proofErr w:type="gramStart"/>
-      <w:r>
-        <w:rPr>
-          <w:rFonts w:ascii="Times New Roman" w:hAnsi="Times New Roman" w:cs="Times New Roman"/>
-        </w:rPr>
-        <w:t>listStudents</w:t>
-      </w:r>
-      <w:proofErr w:type="spellEnd"/>
-      <w:r>
-        <w:rPr>
-          <w:rFonts w:ascii="Times New Roman" w:hAnsi="Times New Roman" w:cs="Times New Roman"/>
-        </w:rPr>
-        <w:t>(</w:t>
-      </w:r>
-      <w:proofErr w:type="gramEnd"/>
-      <w:r>
-        <w:rPr>
-          <w:rFonts w:ascii="Times New Roman" w:hAnsi="Times New Roman" w:cs="Times New Roman"/>
-        </w:rPr>
-        <w:t>), reloads the updated student list from the database, and forwards to student-</w:t>
-      </w:r>
-      <w:proofErr w:type="spellStart"/>
-      <w:r>
-        <w:rPr>
-          <w:rFonts w:ascii="Times New Roman" w:hAnsi="Times New Roman" w:cs="Times New Roman"/>
-        </w:rPr>
-        <w:t>list.jsp</w:t>
-      </w:r>
-      <w:proofErr w:type="spellEnd"/>
-      <w:r>
-        <w:rPr>
-          <w:rFonts w:ascii="Times New Roman" w:hAnsi="Times New Roman" w:cs="Times New Roman"/>
-        </w:rPr>
-        <w:t>.</w:t>
+          <w:rFonts w:cs="Times New Roman"/>
+        </w:rPr>
+      </w:pPr>
+      <w:r>
+        <w:rPr>
+          <w:rFonts w:cs="Times New Roman"/>
+        </w:rPr>
+        <w:t>The controller calls listStudents(), reloads the updated student list from the database, and forwards to student-list.jsp.</w:t>
       </w:r>
     </w:p>
     <w:p>
@@ -3279,37 +2467,681 @@
           <w:numId w:val="8"/>
         </w:numPr>
         <w:rPr>
-          <w:rFonts w:ascii="Times New Roman" w:hAnsi="Times New Roman" w:cs="Times New Roman"/>
-        </w:rPr>
-      </w:pPr>
-      <w:r>
-        <w:rPr>
-          <w:rFonts w:ascii="Times New Roman" w:hAnsi="Times New Roman" w:cs="Times New Roman"/>
-        </w:rPr>
-        <w:t xml:space="preserve">Finally, the JSP displays the refreshed table without the deleted student and shows a </w:t>
-      </w:r>
-      <w:proofErr w:type="gramStart"/>
-      <w:r>
-        <w:rPr>
-          <w:rFonts w:ascii="Times New Roman" w:hAnsi="Times New Roman" w:cs="Times New Roman"/>
-        </w:rPr>
-        <w:t>success</w:t>
-      </w:r>
-      <w:proofErr w:type="gramEnd"/>
-      <w:r>
-        <w:rPr>
-          <w:rFonts w:ascii="Times New Roman" w:hAnsi="Times New Roman" w:cs="Times New Roman"/>
-        </w:rPr>
-        <w:t xml:space="preserve"> message to confirm the deletion.</w:t>
-      </w:r>
-    </w:p>
-    <w:p>
-      <w:pPr>
-        <w:rPr>
-          <w:rFonts w:ascii="Times New Roman" w:hAnsi="Times New Roman" w:cs="Times New Roman"/>
-        </w:rPr>
-      </w:pPr>
-    </w:p>
+          <w:rFonts w:cs="Times New Roman"/>
+        </w:rPr>
+      </w:pPr>
+      <w:r>
+        <w:rPr>
+          <w:rFonts w:cs="Times New Roman"/>
+        </w:rPr>
+        <w:t>Finally, the JSP displays the refreshed table without the deleted student and shows a success message to confirm the deletion.</w:t>
+      </w:r>
+    </w:p>
+    <w:p>
+      <w:pPr>
+        <w:pStyle w:val="Heading1"/>
+        <w:numPr>
+          <w:ilvl w:val="0"/>
+          <w:numId w:val="15"/>
+        </w:numPr>
+      </w:pPr>
+      <w:r>
+        <w:t>Exercise 5:</w:t>
+      </w:r>
+    </w:p>
+    <w:p>
+      <w:r>
+        <w:t xml:space="preserve">Test </w:t>
+      </w:r>
+      <w:r>
+        <w:t>searchStudents</w:t>
+      </w:r>
+      <w:r>
+        <w:t>(“john”):</w:t>
+      </w:r>
+    </w:p>
+    <w:p>
+      <w:r>
+        <w:drawing>
+          <wp:inline distT="0" distB="0" distL="0" distR="0" wp14:anchorId="1052D038" wp14:editId="32D221CA">
+            <wp:extent cx="4782217" cy="1181265"/>
+            <wp:effectExtent l="0" t="0" r="0" b="0"/>
+            <wp:docPr id="1045587795" name="Picture 1" descr="A screen shot of a computer code&#10;&#10;AI-generated content may be incorrect."/>
+            <wp:cNvGraphicFramePr>
+              <a:graphicFrameLocks xmlns:a="http://schemas.openxmlformats.org/drawingml/2006/main" noChangeAspect="1"/>
+            </wp:cNvGraphicFramePr>
+            <a:graphic xmlns:a="http://schemas.openxmlformats.org/drawingml/2006/main">
+              <a:graphicData uri="http://schemas.openxmlformats.org/drawingml/2006/picture">
+                <pic:pic xmlns:pic="http://schemas.openxmlformats.org/drawingml/2006/picture">
+                  <pic:nvPicPr>
+                    <pic:cNvPr id="1045587795" name="Picture 1" descr="A screen shot of a computer code&#10;&#10;AI-generated content may be incorrect."/>
+                    <pic:cNvPicPr/>
+                  </pic:nvPicPr>
+                  <pic:blipFill>
+                    <a:blip r:embed="rId33"/>
+                    <a:stretch>
+                      <a:fillRect/>
+                    </a:stretch>
+                  </pic:blipFill>
+                  <pic:spPr>
+                    <a:xfrm>
+                      <a:off x="0" y="0"/>
+                      <a:ext cx="4782217" cy="1181265"/>
+                    </a:xfrm>
+                    <a:prstGeom prst="rect">
+                      <a:avLst/>
+                    </a:prstGeom>
+                  </pic:spPr>
+                </pic:pic>
+              </a:graphicData>
+            </a:graphic>
+          </wp:inline>
+        </w:drawing>
+      </w:r>
+    </w:p>
+    <w:p>
+      <w:pPr>
+        <w:rPr>
+          <w:rFonts w:cs="Times New Roman"/>
+        </w:rPr>
+      </w:pPr>
+      <w:r>
+        <w:rPr>
+          <w:rFonts w:cs="Times New Roman"/>
+        </w:rPr>
+        <w:t>Flow explanation:</w:t>
+      </w:r>
+    </w:p>
+    <w:p>
+      <w:pPr>
+        <w:pStyle w:val="ListParagraph"/>
+        <w:numPr>
+          <w:ilvl w:val="0"/>
+          <w:numId w:val="14"/>
+        </w:numPr>
+        <w:rPr>
+          <w:rFonts w:cs="Times New Roman"/>
+        </w:rPr>
+      </w:pPr>
+      <w:r>
+        <w:rPr>
+          <w:rFonts w:cs="Times New Roman"/>
+        </w:rPr>
+        <w:t>Browser → User enters a keyword and clicks “Search”</w:t>
+      </w:r>
+    </w:p>
+    <w:p>
+      <w:pPr>
+        <w:pStyle w:val="ListParagraph"/>
+        <w:ind w:left="360"/>
+        <w:rPr>
+          <w:rFonts w:cs="Times New Roman"/>
+        </w:rPr>
+      </w:pPr>
+      <w:r>
+        <w:rPr>
+          <w:rFonts w:cs="Times New Roman"/>
+        </w:rPr>
+        <w:t xml:space="preserve">In student-list.jsp, </w:t>
+      </w:r>
+      <w:r>
+        <w:rPr>
+          <w:rFonts w:cs="Times New Roman"/>
+        </w:rPr>
+        <w:t xml:space="preserve">form send request </w:t>
+      </w:r>
+      <w:r>
+        <w:rPr>
+          <w:rFonts w:cs="Times New Roman"/>
+        </w:rPr>
+        <w:t>“</w:t>
+      </w:r>
+      <w:r>
+        <w:rPr>
+          <w:rFonts w:cs="Times New Roman"/>
+        </w:rPr>
+        <w:t>GET /student?action=search&amp;keyword=</w:t>
+      </w:r>
+      <w:r>
+        <w:rPr>
+          <w:rFonts w:cs="Times New Roman"/>
+        </w:rPr>
+        <w:t>keyword”</w:t>
+      </w:r>
+    </w:p>
+    <w:p>
+      <w:pPr>
+        <w:pStyle w:val="ListParagraph"/>
+        <w:numPr>
+          <w:ilvl w:val="0"/>
+          <w:numId w:val="14"/>
+        </w:numPr>
+        <w:rPr>
+          <w:rFonts w:cs="Times New Roman"/>
+        </w:rPr>
+      </w:pPr>
+      <w:r>
+        <w:rPr>
+          <w:rFonts w:cs="Times New Roman"/>
+        </w:rPr>
+        <w:t>StudentController.doGet() receives the request</w:t>
+      </w:r>
+    </w:p>
+    <w:p>
+      <w:pPr>
+        <w:pStyle w:val="ListParagraph"/>
+        <w:numPr>
+          <w:ilvl w:val="0"/>
+          <w:numId w:val="14"/>
+        </w:numPr>
+        <w:rPr>
+          <w:rFonts w:cs="Times New Roman"/>
+        </w:rPr>
+      </w:pPr>
+      <w:r>
+        <w:rPr>
+          <w:rFonts w:cs="Times New Roman"/>
+        </w:rPr>
+        <w:t>Inside searchStudent(),</w:t>
+      </w:r>
+      <w:r>
+        <w:rPr>
+          <w:rFonts w:cs="Times New Roman"/>
+        </w:rPr>
+        <w:t xml:space="preserve"> controller read the keyword and send to studentDAO</w:t>
+      </w:r>
+    </w:p>
+    <w:p>
+      <w:r>
+        <w:drawing>
+          <wp:inline distT="0" distB="0" distL="0" distR="0" wp14:anchorId="3F73F34B" wp14:editId="6BE360E0">
+            <wp:extent cx="5943600" cy="1165225"/>
+            <wp:effectExtent l="0" t="0" r="0" b="0"/>
+            <wp:docPr id="2095380720" name="Picture 1" descr="A screen shot of a computer program&#10;&#10;AI-generated content may be incorrect."/>
+            <wp:cNvGraphicFramePr>
+              <a:graphicFrameLocks xmlns:a="http://schemas.openxmlformats.org/drawingml/2006/main" noChangeAspect="1"/>
+            </wp:cNvGraphicFramePr>
+            <a:graphic xmlns:a="http://schemas.openxmlformats.org/drawingml/2006/main">
+              <a:graphicData uri="http://schemas.openxmlformats.org/drawingml/2006/picture">
+                <pic:pic xmlns:pic="http://schemas.openxmlformats.org/drawingml/2006/picture">
+                  <pic:nvPicPr>
+                    <pic:cNvPr id="2095380720" name="Picture 1" descr="A screen shot of a computer program&#10;&#10;AI-generated content may be incorrect."/>
+                    <pic:cNvPicPr/>
+                  </pic:nvPicPr>
+                  <pic:blipFill>
+                    <a:blip r:embed="rId34"/>
+                    <a:stretch>
+                      <a:fillRect/>
+                    </a:stretch>
+                  </pic:blipFill>
+                  <pic:spPr>
+                    <a:xfrm>
+                      <a:off x="0" y="0"/>
+                      <a:ext cx="5943600" cy="1165225"/>
+                    </a:xfrm>
+                    <a:prstGeom prst="rect">
+                      <a:avLst/>
+                    </a:prstGeom>
+                  </pic:spPr>
+                </pic:pic>
+              </a:graphicData>
+            </a:graphic>
+          </wp:inline>
+        </w:drawing>
+      </w:r>
+    </w:p>
+    <w:p>
+      <w:pPr>
+        <w:pStyle w:val="ListParagraph"/>
+        <w:numPr>
+          <w:ilvl w:val="0"/>
+          <w:numId w:val="14"/>
+        </w:numPr>
+      </w:pPr>
+      <w:r>
+        <w:t>DAO executes database search</w:t>
+      </w:r>
+      <w:r>
+        <w:t xml:space="preserve"> and retrieves data, send back to controller</w:t>
+      </w:r>
+    </w:p>
+    <w:p>
+      <w:pPr>
+        <w:pStyle w:val="ListParagraph"/>
+        <w:numPr>
+          <w:ilvl w:val="0"/>
+          <w:numId w:val="14"/>
+        </w:numPr>
+      </w:pPr>
+      <w:r>
+        <w:lastRenderedPageBreak/>
+        <w:t>Controller receives the search results</w:t>
+      </w:r>
+      <w:r>
+        <w:t xml:space="preserve"> and save to requestAttribute, and forward to student-list.jsp</w:t>
+      </w:r>
+      <w:r>
+        <w:br/>
+      </w:r>
+      <w:r>
+        <w:drawing>
+          <wp:inline distT="0" distB="0" distL="0" distR="0" wp14:anchorId="6945C662" wp14:editId="25936FC0">
+            <wp:extent cx="5943600" cy="954405"/>
+            <wp:effectExtent l="0" t="0" r="0" b="0"/>
+            <wp:docPr id="1120957318" name="Picture 1" descr="A screen shot of a computer code&#10;&#10;AI-generated content may be incorrect."/>
+            <wp:cNvGraphicFramePr>
+              <a:graphicFrameLocks xmlns:a="http://schemas.openxmlformats.org/drawingml/2006/main" noChangeAspect="1"/>
+            </wp:cNvGraphicFramePr>
+            <a:graphic xmlns:a="http://schemas.openxmlformats.org/drawingml/2006/main">
+              <a:graphicData uri="http://schemas.openxmlformats.org/drawingml/2006/picture">
+                <pic:pic xmlns:pic="http://schemas.openxmlformats.org/drawingml/2006/picture">
+                  <pic:nvPicPr>
+                    <pic:cNvPr id="1120957318" name="Picture 1" descr="A screen shot of a computer code&#10;&#10;AI-generated content may be incorrect."/>
+                    <pic:cNvPicPr/>
+                  </pic:nvPicPr>
+                  <pic:blipFill>
+                    <a:blip r:embed="rId35"/>
+                    <a:stretch>
+                      <a:fillRect/>
+                    </a:stretch>
+                  </pic:blipFill>
+                  <pic:spPr>
+                    <a:xfrm>
+                      <a:off x="0" y="0"/>
+                      <a:ext cx="5943600" cy="954405"/>
+                    </a:xfrm>
+                    <a:prstGeom prst="rect">
+                      <a:avLst/>
+                    </a:prstGeom>
+                  </pic:spPr>
+                </pic:pic>
+              </a:graphicData>
+            </a:graphic>
+          </wp:inline>
+        </w:drawing>
+      </w:r>
+    </w:p>
+    <w:p>
+      <w:pPr>
+        <w:pStyle w:val="ListParagraph"/>
+        <w:numPr>
+          <w:ilvl w:val="0"/>
+          <w:numId w:val="14"/>
+        </w:numPr>
+      </w:pPr>
+      <w:r>
+        <w:t>Browser receives the rendered JSP page</w:t>
+      </w:r>
+      <w:r>
+        <w:t xml:space="preserve"> and </w:t>
+      </w:r>
+      <w:r>
+        <w:t>displays search results</w:t>
+      </w:r>
+      <w:r>
+        <w:t>.</w:t>
+      </w:r>
+    </w:p>
+    <w:p>
+      <w:pPr>
+        <w:pStyle w:val="Heading1"/>
+        <w:numPr>
+          <w:ilvl w:val="0"/>
+          <w:numId w:val="15"/>
+        </w:numPr>
+      </w:pPr>
+      <w:r>
+        <w:t xml:space="preserve">Exercise </w:t>
+      </w:r>
+      <w:r>
+        <w:t>6</w:t>
+      </w:r>
+      <w:r>
+        <w:t>:</w:t>
+      </w:r>
+    </w:p>
+    <w:p>
+      <w:r>
+        <w:t xml:space="preserve">Result: </w:t>
+      </w:r>
+      <w:r>
+        <w:drawing>
+          <wp:inline distT="0" distB="0" distL="0" distR="0" wp14:anchorId="5AE1B246" wp14:editId="15CFD940">
+            <wp:extent cx="5943600" cy="4831715"/>
+            <wp:effectExtent l="0" t="0" r="0" b="6985"/>
+            <wp:docPr id="447852727" name="Picture 1"/>
+            <wp:cNvGraphicFramePr>
+              <a:graphicFrameLocks xmlns:a="http://schemas.openxmlformats.org/drawingml/2006/main" noChangeAspect="1"/>
+            </wp:cNvGraphicFramePr>
+            <a:graphic xmlns:a="http://schemas.openxmlformats.org/drawingml/2006/main">
+              <a:graphicData uri="http://schemas.openxmlformats.org/drawingml/2006/picture">
+                <pic:pic xmlns:pic="http://schemas.openxmlformats.org/drawingml/2006/picture">
+                  <pic:nvPicPr>
+                    <pic:cNvPr id="447852727" name=""/>
+                    <pic:cNvPicPr/>
+                  </pic:nvPicPr>
+                  <pic:blipFill>
+                    <a:blip r:embed="rId36"/>
+                    <a:stretch>
+                      <a:fillRect/>
+                    </a:stretch>
+                  </pic:blipFill>
+                  <pic:spPr>
+                    <a:xfrm>
+                      <a:off x="0" y="0"/>
+                      <a:ext cx="5943600" cy="4831715"/>
+                    </a:xfrm>
+                    <a:prstGeom prst="rect">
+                      <a:avLst/>
+                    </a:prstGeom>
+                  </pic:spPr>
+                </pic:pic>
+              </a:graphicData>
+            </a:graphic>
+          </wp:inline>
+        </w:drawing>
+      </w:r>
+    </w:p>
+    <w:p>
+      <w:pPr>
+        <w:pStyle w:val="Heading1"/>
+        <w:numPr>
+          <w:ilvl w:val="0"/>
+          <w:numId w:val="15"/>
+        </w:numPr>
+      </w:pPr>
+      <w:r>
+        <w:t>Exercise 7:</w:t>
+      </w:r>
+    </w:p>
+    <w:p>
+      <w:r>
+        <w:t>Result:</w:t>
+      </w:r>
+    </w:p>
+    <w:p>
+      <w:r>
+        <w:lastRenderedPageBreak/>
+        <w:drawing>
+          <wp:inline distT="0" distB="0" distL="0" distR="0" wp14:anchorId="095FA39F" wp14:editId="7E099AFA">
+            <wp:extent cx="5943600" cy="3070860"/>
+            <wp:effectExtent l="0" t="0" r="0" b="0"/>
+            <wp:docPr id="1189087912" name="Picture 1" descr="A screenshot of a computer&#10;&#10;AI-generated content may be incorrect."/>
+            <wp:cNvGraphicFramePr>
+              <a:graphicFrameLocks xmlns:a="http://schemas.openxmlformats.org/drawingml/2006/main" noChangeAspect="1"/>
+            </wp:cNvGraphicFramePr>
+            <a:graphic xmlns:a="http://schemas.openxmlformats.org/drawingml/2006/main">
+              <a:graphicData uri="http://schemas.openxmlformats.org/drawingml/2006/picture">
+                <pic:pic xmlns:pic="http://schemas.openxmlformats.org/drawingml/2006/picture">
+                  <pic:nvPicPr>
+                    <pic:cNvPr id="1189087912" name="Picture 1" descr="A screenshot of a computer&#10;&#10;AI-generated content may be incorrect."/>
+                    <pic:cNvPicPr/>
+                  </pic:nvPicPr>
+                  <pic:blipFill>
+                    <a:blip r:embed="rId37"/>
+                    <a:stretch>
+                      <a:fillRect/>
+                    </a:stretch>
+                  </pic:blipFill>
+                  <pic:spPr>
+                    <a:xfrm>
+                      <a:off x="0" y="0"/>
+                      <a:ext cx="5943600" cy="3070860"/>
+                    </a:xfrm>
+                    <a:prstGeom prst="rect">
+                      <a:avLst/>
+                    </a:prstGeom>
+                  </pic:spPr>
+                </pic:pic>
+              </a:graphicData>
+            </a:graphic>
+          </wp:inline>
+        </w:drawing>
+      </w:r>
+    </w:p>
+    <w:p>
+      <w:r>
+        <w:drawing>
+          <wp:inline distT="0" distB="0" distL="0" distR="0" wp14:anchorId="52FCF2EC" wp14:editId="7FFAC2AF">
+            <wp:extent cx="5943600" cy="3070860"/>
+            <wp:effectExtent l="0" t="0" r="0" b="0"/>
+            <wp:docPr id="1812321190" name="Picture 1" descr="A screenshot of a computer&#10;&#10;AI-generated content may be incorrect."/>
+            <wp:cNvGraphicFramePr>
+              <a:graphicFrameLocks xmlns:a="http://schemas.openxmlformats.org/drawingml/2006/main" noChangeAspect="1"/>
+            </wp:cNvGraphicFramePr>
+            <a:graphic xmlns:a="http://schemas.openxmlformats.org/drawingml/2006/main">
+              <a:graphicData uri="http://schemas.openxmlformats.org/drawingml/2006/picture">
+                <pic:pic xmlns:pic="http://schemas.openxmlformats.org/drawingml/2006/picture">
+                  <pic:nvPicPr>
+                    <pic:cNvPr id="1812321190" name="Picture 1" descr="A screenshot of a computer&#10;&#10;AI-generated content may be incorrect."/>
+                    <pic:cNvPicPr/>
+                  </pic:nvPicPr>
+                  <pic:blipFill>
+                    <a:blip r:embed="rId38"/>
+                    <a:stretch>
+                      <a:fillRect/>
+                    </a:stretch>
+                  </pic:blipFill>
+                  <pic:spPr>
+                    <a:xfrm>
+                      <a:off x="0" y="0"/>
+                      <a:ext cx="5943600" cy="3070860"/>
+                    </a:xfrm>
+                    <a:prstGeom prst="rect">
+                      <a:avLst/>
+                    </a:prstGeom>
+                  </pic:spPr>
+                </pic:pic>
+              </a:graphicData>
+            </a:graphic>
+          </wp:inline>
+        </w:drawing>
+      </w:r>
+      <w:r>
+        <w:br/>
+        <w:t>Flow explaination:</w:t>
+      </w:r>
+    </w:p>
+    <w:p>
+      <w:pPr>
+        <w:pStyle w:val="ListParagraph"/>
+        <w:numPr>
+          <w:ilvl w:val="0"/>
+          <w:numId w:val="16"/>
+        </w:numPr>
+      </w:pPr>
+      <w:r>
+        <w:t>Browser → User clicks a sortable column header OR applies a filter</w:t>
+      </w:r>
+      <w:r>
+        <w:t>.</w:t>
+      </w:r>
+    </w:p>
+    <w:p>
+      <w:pPr>
+        <w:pStyle w:val="ListParagraph"/>
+        <w:numPr>
+          <w:ilvl w:val="0"/>
+          <w:numId w:val="16"/>
+        </w:numPr>
+      </w:pPr>
+      <w:r>
+        <w:t>StudentController.doGet()</w:t>
+      </w:r>
+      <w:r>
+        <w:t xml:space="preserve"> get the action=”filter-sort” form URL and call the method </w:t>
+      </w:r>
+      <w:r>
+        <w:t>filterAndSortStudents(request, response)</w:t>
+      </w:r>
+    </w:p>
+    <w:p>
+      <w:pPr>
+        <w:pStyle w:val="ListParagraph"/>
+        <w:numPr>
+          <w:ilvl w:val="0"/>
+          <w:numId w:val="16"/>
+        </w:numPr>
+      </w:pPr>
+      <w:r>
+        <w:t>Controller read parameters and send to s</w:t>
+      </w:r>
+      <w:r>
+        <w:t>tudentDAO.</w:t>
+      </w:r>
+      <w:r>
+        <w:rPr>
+          <w:i/>
+          <w:iCs/>
+        </w:rPr>
+        <w:t>getStudentsFiltered</w:t>
+      </w:r>
+      <w:r>
+        <w:t>(major, sortBy, order)</w:t>
+      </w:r>
+    </w:p>
+    <w:p>
+      <w:r>
+        <w:lastRenderedPageBreak/>
+        <w:drawing>
+          <wp:inline distT="0" distB="0" distL="0" distR="0" wp14:anchorId="65B9B017" wp14:editId="795FF81B">
+            <wp:extent cx="5943600" cy="1311275"/>
+            <wp:effectExtent l="0" t="0" r="0" b="3175"/>
+            <wp:docPr id="591198054" name="Picture 1" descr="A screen shot of a computer code&#10;&#10;AI-generated content may be incorrect."/>
+            <wp:cNvGraphicFramePr>
+              <a:graphicFrameLocks xmlns:a="http://schemas.openxmlformats.org/drawingml/2006/main" noChangeAspect="1"/>
+            </wp:cNvGraphicFramePr>
+            <a:graphic xmlns:a="http://schemas.openxmlformats.org/drawingml/2006/main">
+              <a:graphicData uri="http://schemas.openxmlformats.org/drawingml/2006/picture">
+                <pic:pic xmlns:pic="http://schemas.openxmlformats.org/drawingml/2006/picture">
+                  <pic:nvPicPr>
+                    <pic:cNvPr id="591198054" name="Picture 1" descr="A screen shot of a computer code&#10;&#10;AI-generated content may be incorrect."/>
+                    <pic:cNvPicPr/>
+                  </pic:nvPicPr>
+                  <pic:blipFill>
+                    <a:blip r:embed="rId39"/>
+                    <a:stretch>
+                      <a:fillRect/>
+                    </a:stretch>
+                  </pic:blipFill>
+                  <pic:spPr>
+                    <a:xfrm>
+                      <a:off x="0" y="0"/>
+                      <a:ext cx="5943600" cy="1311275"/>
+                    </a:xfrm>
+                    <a:prstGeom prst="rect">
+                      <a:avLst/>
+                    </a:prstGeom>
+                  </pic:spPr>
+                </pic:pic>
+              </a:graphicData>
+            </a:graphic>
+          </wp:inline>
+        </w:drawing>
+      </w:r>
+    </w:p>
+    <w:p>
+      <w:pPr>
+        <w:pStyle w:val="ListParagraph"/>
+        <w:numPr>
+          <w:ilvl w:val="0"/>
+          <w:numId w:val="16"/>
+        </w:numPr>
+      </w:pPr>
+      <w:r>
+        <w:t>studentDAO execute the command and return the sorted &amp; filtered data</w:t>
+      </w:r>
+    </w:p>
+    <w:p>
+      <w:pPr>
+        <w:pStyle w:val="ListParagraph"/>
+        <w:numPr>
+          <w:ilvl w:val="0"/>
+          <w:numId w:val="16"/>
+        </w:numPr>
+      </w:pPr>
+      <w:r>
+        <w:t xml:space="preserve">Controller setAttribute and forward to </w:t>
+      </w:r>
+      <w:r>
+        <w:t>/views/student-list.jsp</w:t>
+      </w:r>
+      <w:r>
+        <w:t>.</w:t>
+      </w:r>
+    </w:p>
+    <w:p>
+      <w:pPr>
+        <w:pStyle w:val="ListParagraph"/>
+      </w:pPr>
+      <w:r>
+        <w:drawing>
+          <wp:inline distT="0" distB="0" distL="0" distR="0" wp14:anchorId="6330FAB1" wp14:editId="2A32A7AC">
+            <wp:extent cx="5943600" cy="1361440"/>
+            <wp:effectExtent l="0" t="0" r="0" b="0"/>
+            <wp:docPr id="1523089605" name="Picture 1" descr="A screen shot of a computer code&#10;&#10;AI-generated content may be incorrect."/>
+            <wp:cNvGraphicFramePr>
+              <a:graphicFrameLocks xmlns:a="http://schemas.openxmlformats.org/drawingml/2006/main" noChangeAspect="1"/>
+            </wp:cNvGraphicFramePr>
+            <a:graphic xmlns:a="http://schemas.openxmlformats.org/drawingml/2006/main">
+              <a:graphicData uri="http://schemas.openxmlformats.org/drawingml/2006/picture">
+                <pic:pic xmlns:pic="http://schemas.openxmlformats.org/drawingml/2006/picture">
+                  <pic:nvPicPr>
+                    <pic:cNvPr id="1523089605" name="Picture 1" descr="A screen shot of a computer code&#10;&#10;AI-generated content may be incorrect."/>
+                    <pic:cNvPicPr/>
+                  </pic:nvPicPr>
+                  <pic:blipFill>
+                    <a:blip r:embed="rId40"/>
+                    <a:stretch>
+                      <a:fillRect/>
+                    </a:stretch>
+                  </pic:blipFill>
+                  <pic:spPr>
+                    <a:xfrm>
+                      <a:off x="0" y="0"/>
+                      <a:ext cx="5943600" cy="1361440"/>
+                    </a:xfrm>
+                    <a:prstGeom prst="rect">
+                      <a:avLst/>
+                    </a:prstGeom>
+                  </pic:spPr>
+                </pic:pic>
+              </a:graphicData>
+            </a:graphic>
+          </wp:inline>
+        </w:drawing>
+      </w:r>
+    </w:p>
+    <w:p>
+      <w:pPr>
+        <w:pStyle w:val="ListParagraph"/>
+        <w:numPr>
+          <w:ilvl w:val="0"/>
+          <w:numId w:val="16"/>
+        </w:numPr>
+      </w:pPr>
+      <w:r>
+        <w:t>JSP show the data, and when the user click to the header, the flow comeback to step 1.</w:t>
+      </w:r>
+    </w:p>
+    <w:p>
+      <w:pPr>
+        <w:pStyle w:val="ListParagraph"/>
+      </w:pPr>
+    </w:p>
+    <w:p>
+      <w:pPr>
+        <w:pStyle w:val="Heading1"/>
+        <w:numPr>
+          <w:ilvl w:val="0"/>
+          <w:numId w:val="15"/>
+        </w:numPr>
+      </w:pPr>
+      <w:r>
+        <w:t>Exercise 8:</w:t>
+      </w:r>
+    </w:p>
+    <w:p/>
     <w:sectPr>
       <w:pgSz w:w="12240" w:h="15840"/>
       <w:pgMar w:top="1440" w:right="1440" w:bottom="1440" w:left="1440" w:header="720" w:footer="720" w:gutter="0"/>
@@ -3409,6 +3241,95 @@
     </w:lvl>
   </w:abstractNum>
   <w:abstractNum w:abstractNumId="1" w15:restartNumberingAfterBreak="0">
+    <w:nsid w:val="117E4BCC"/>
+    <w:multiLevelType w:val="hybridMultilevel"/>
+    <w:tmpl w:val="0AA6BBE8"/>
+    <w:lvl w:ilvl="0" w:tplc="FFFFFFFF">
+      <w:start w:val="1"/>
+      <w:numFmt w:val="decimal"/>
+      <w:lvlText w:val="%1."/>
+      <w:lvlJc w:val="left"/>
+      <w:pPr>
+        <w:ind w:left="720" w:hanging="360"/>
+      </w:pPr>
+      <w:rPr>
+        <w:rFonts w:hint="default"/>
+      </w:rPr>
+    </w:lvl>
+    <w:lvl w:ilvl="1" w:tplc="04090019" w:tentative="1">
+      <w:start w:val="1"/>
+      <w:numFmt w:val="lowerLetter"/>
+      <w:lvlText w:val="%2."/>
+      <w:lvlJc w:val="left"/>
+      <w:pPr>
+        <w:ind w:left="1440" w:hanging="360"/>
+      </w:pPr>
+    </w:lvl>
+    <w:lvl w:ilvl="2" w:tplc="0409001B" w:tentative="1">
+      <w:start w:val="1"/>
+      <w:numFmt w:val="lowerRoman"/>
+      <w:lvlText w:val="%3."/>
+      <w:lvlJc w:val="right"/>
+      <w:pPr>
+        <w:ind w:left="2160" w:hanging="180"/>
+      </w:pPr>
+    </w:lvl>
+    <w:lvl w:ilvl="3" w:tplc="0409000F" w:tentative="1">
+      <w:start w:val="1"/>
+      <w:numFmt w:val="decimal"/>
+      <w:lvlText w:val="%4."/>
+      <w:lvlJc w:val="left"/>
+      <w:pPr>
+        <w:ind w:left="2880" w:hanging="360"/>
+      </w:pPr>
+    </w:lvl>
+    <w:lvl w:ilvl="4" w:tplc="04090019" w:tentative="1">
+      <w:start w:val="1"/>
+      <w:numFmt w:val="lowerLetter"/>
+      <w:lvlText w:val="%5."/>
+      <w:lvlJc w:val="left"/>
+      <w:pPr>
+        <w:ind w:left="3600" w:hanging="360"/>
+      </w:pPr>
+    </w:lvl>
+    <w:lvl w:ilvl="5" w:tplc="0409001B" w:tentative="1">
+      <w:start w:val="1"/>
+      <w:numFmt w:val="lowerRoman"/>
+      <w:lvlText w:val="%6."/>
+      <w:lvlJc w:val="right"/>
+      <w:pPr>
+        <w:ind w:left="4320" w:hanging="180"/>
+      </w:pPr>
+    </w:lvl>
+    <w:lvl w:ilvl="6" w:tplc="0409000F" w:tentative="1">
+      <w:start w:val="1"/>
+      <w:numFmt w:val="decimal"/>
+      <w:lvlText w:val="%7."/>
+      <w:lvlJc w:val="left"/>
+      <w:pPr>
+        <w:ind w:left="5040" w:hanging="360"/>
+      </w:pPr>
+    </w:lvl>
+    <w:lvl w:ilvl="7" w:tplc="04090019" w:tentative="1">
+      <w:start w:val="1"/>
+      <w:numFmt w:val="lowerLetter"/>
+      <w:lvlText w:val="%8."/>
+      <w:lvlJc w:val="left"/>
+      <w:pPr>
+        <w:ind w:left="5760" w:hanging="360"/>
+      </w:pPr>
+    </w:lvl>
+    <w:lvl w:ilvl="8" w:tplc="0409001B" w:tentative="1">
+      <w:start w:val="1"/>
+      <w:numFmt w:val="lowerRoman"/>
+      <w:lvlText w:val="%9."/>
+      <w:lvlJc w:val="right"/>
+      <w:pPr>
+        <w:ind w:left="6480" w:hanging="180"/>
+      </w:pPr>
+    </w:lvl>
+  </w:abstractNum>
+  <w:abstractNum w:abstractNumId="2" w15:restartNumberingAfterBreak="0">
     <w:nsid w:val="145C3501"/>
     <w:multiLevelType w:val="hybridMultilevel"/>
     <w:tmpl w:val="33F0DA38"/>
@@ -3494,7 +3415,96 @@
       </w:pPr>
     </w:lvl>
   </w:abstractNum>
-  <w:abstractNum w:abstractNumId="2" w15:restartNumberingAfterBreak="0">
+  <w:abstractNum w:abstractNumId="3" w15:restartNumberingAfterBreak="0">
+    <w:nsid w:val="1F8C64BF"/>
+    <w:multiLevelType w:val="hybridMultilevel"/>
+    <w:tmpl w:val="37C26468"/>
+    <w:lvl w:ilvl="0" w:tplc="FFFFFFFF">
+      <w:start w:val="1"/>
+      <w:numFmt w:val="decimal"/>
+      <w:lvlText w:val="%1."/>
+      <w:lvlJc w:val="left"/>
+      <w:pPr>
+        <w:ind w:left="720" w:hanging="360"/>
+      </w:pPr>
+      <w:rPr>
+        <w:rFonts w:hint="default"/>
+      </w:rPr>
+    </w:lvl>
+    <w:lvl w:ilvl="1" w:tplc="04090019" w:tentative="1">
+      <w:start w:val="1"/>
+      <w:numFmt w:val="lowerLetter"/>
+      <w:lvlText w:val="%2."/>
+      <w:lvlJc w:val="left"/>
+      <w:pPr>
+        <w:ind w:left="1440" w:hanging="360"/>
+      </w:pPr>
+    </w:lvl>
+    <w:lvl w:ilvl="2" w:tplc="0409001B" w:tentative="1">
+      <w:start w:val="1"/>
+      <w:numFmt w:val="lowerRoman"/>
+      <w:lvlText w:val="%3."/>
+      <w:lvlJc w:val="right"/>
+      <w:pPr>
+        <w:ind w:left="2160" w:hanging="180"/>
+      </w:pPr>
+    </w:lvl>
+    <w:lvl w:ilvl="3" w:tplc="0409000F" w:tentative="1">
+      <w:start w:val="1"/>
+      <w:numFmt w:val="decimal"/>
+      <w:lvlText w:val="%4."/>
+      <w:lvlJc w:val="left"/>
+      <w:pPr>
+        <w:ind w:left="2880" w:hanging="360"/>
+      </w:pPr>
+    </w:lvl>
+    <w:lvl w:ilvl="4" w:tplc="04090019" w:tentative="1">
+      <w:start w:val="1"/>
+      <w:numFmt w:val="lowerLetter"/>
+      <w:lvlText w:val="%5."/>
+      <w:lvlJc w:val="left"/>
+      <w:pPr>
+        <w:ind w:left="3600" w:hanging="360"/>
+      </w:pPr>
+    </w:lvl>
+    <w:lvl w:ilvl="5" w:tplc="0409001B" w:tentative="1">
+      <w:start w:val="1"/>
+      <w:numFmt w:val="lowerRoman"/>
+      <w:lvlText w:val="%6."/>
+      <w:lvlJc w:val="right"/>
+      <w:pPr>
+        <w:ind w:left="4320" w:hanging="180"/>
+      </w:pPr>
+    </w:lvl>
+    <w:lvl w:ilvl="6" w:tplc="0409000F" w:tentative="1">
+      <w:start w:val="1"/>
+      <w:numFmt w:val="decimal"/>
+      <w:lvlText w:val="%7."/>
+      <w:lvlJc w:val="left"/>
+      <w:pPr>
+        <w:ind w:left="5040" w:hanging="360"/>
+      </w:pPr>
+    </w:lvl>
+    <w:lvl w:ilvl="7" w:tplc="04090019" w:tentative="1">
+      <w:start w:val="1"/>
+      <w:numFmt w:val="lowerLetter"/>
+      <w:lvlText w:val="%8."/>
+      <w:lvlJc w:val="left"/>
+      <w:pPr>
+        <w:ind w:left="5760" w:hanging="360"/>
+      </w:pPr>
+    </w:lvl>
+    <w:lvl w:ilvl="8" w:tplc="0409001B" w:tentative="1">
+      <w:start w:val="1"/>
+      <w:numFmt w:val="lowerRoman"/>
+      <w:lvlText w:val="%9."/>
+      <w:lvlJc w:val="right"/>
+      <w:pPr>
+        <w:ind w:left="6480" w:hanging="180"/>
+      </w:pPr>
+    </w:lvl>
+  </w:abstractNum>
+  <w:abstractNum w:abstractNumId="4" w15:restartNumberingAfterBreak="0">
     <w:nsid w:val="2DCA520A"/>
     <w:multiLevelType w:val="hybridMultilevel"/>
     <w:tmpl w:val="307C7E2A"/>
@@ -3580,7 +3590,268 @@
       </w:pPr>
     </w:lvl>
   </w:abstractNum>
-  <w:abstractNum w:abstractNumId="3" w15:restartNumberingAfterBreak="0">
+  <w:abstractNum w:abstractNumId="5" w15:restartNumberingAfterBreak="0">
+    <w:nsid w:val="2FB747F8"/>
+    <w:multiLevelType w:val="hybridMultilevel"/>
+    <w:tmpl w:val="0F2A2218"/>
+    <w:lvl w:ilvl="0" w:tplc="FFFFFFFF">
+      <w:start w:val="1"/>
+      <w:numFmt w:val="decimal"/>
+      <w:lvlText w:val="%1."/>
+      <w:lvlJc w:val="left"/>
+      <w:pPr>
+        <w:ind w:left="720" w:hanging="360"/>
+      </w:pPr>
+      <w:rPr>
+        <w:rFonts w:hint="default"/>
+      </w:rPr>
+    </w:lvl>
+    <w:lvl w:ilvl="1" w:tplc="04090019" w:tentative="1">
+      <w:start w:val="1"/>
+      <w:numFmt w:val="lowerLetter"/>
+      <w:lvlText w:val="%2."/>
+      <w:lvlJc w:val="left"/>
+      <w:pPr>
+        <w:ind w:left="1440" w:hanging="360"/>
+      </w:pPr>
+    </w:lvl>
+    <w:lvl w:ilvl="2" w:tplc="0409001B" w:tentative="1">
+      <w:start w:val="1"/>
+      <w:numFmt w:val="lowerRoman"/>
+      <w:lvlText w:val="%3."/>
+      <w:lvlJc w:val="right"/>
+      <w:pPr>
+        <w:ind w:left="2160" w:hanging="180"/>
+      </w:pPr>
+    </w:lvl>
+    <w:lvl w:ilvl="3" w:tplc="0409000F" w:tentative="1">
+      <w:start w:val="1"/>
+      <w:numFmt w:val="decimal"/>
+      <w:lvlText w:val="%4."/>
+      <w:lvlJc w:val="left"/>
+      <w:pPr>
+        <w:ind w:left="2880" w:hanging="360"/>
+      </w:pPr>
+    </w:lvl>
+    <w:lvl w:ilvl="4" w:tplc="04090019" w:tentative="1">
+      <w:start w:val="1"/>
+      <w:numFmt w:val="lowerLetter"/>
+      <w:lvlText w:val="%5."/>
+      <w:lvlJc w:val="left"/>
+      <w:pPr>
+        <w:ind w:left="3600" w:hanging="360"/>
+      </w:pPr>
+    </w:lvl>
+    <w:lvl w:ilvl="5" w:tplc="0409001B" w:tentative="1">
+      <w:start w:val="1"/>
+      <w:numFmt w:val="lowerRoman"/>
+      <w:lvlText w:val="%6."/>
+      <w:lvlJc w:val="right"/>
+      <w:pPr>
+        <w:ind w:left="4320" w:hanging="180"/>
+      </w:pPr>
+    </w:lvl>
+    <w:lvl w:ilvl="6" w:tplc="0409000F" w:tentative="1">
+      <w:start w:val="1"/>
+      <w:numFmt w:val="decimal"/>
+      <w:lvlText w:val="%7."/>
+      <w:lvlJc w:val="left"/>
+      <w:pPr>
+        <w:ind w:left="5040" w:hanging="360"/>
+      </w:pPr>
+    </w:lvl>
+    <w:lvl w:ilvl="7" w:tplc="04090019" w:tentative="1">
+      <w:start w:val="1"/>
+      <w:numFmt w:val="lowerLetter"/>
+      <w:lvlText w:val="%8."/>
+      <w:lvlJc w:val="left"/>
+      <w:pPr>
+        <w:ind w:left="5760" w:hanging="360"/>
+      </w:pPr>
+    </w:lvl>
+    <w:lvl w:ilvl="8" w:tplc="0409001B" w:tentative="1">
+      <w:start w:val="1"/>
+      <w:numFmt w:val="lowerRoman"/>
+      <w:lvlText w:val="%9."/>
+      <w:lvlJc w:val="right"/>
+      <w:pPr>
+        <w:ind w:left="6480" w:hanging="180"/>
+      </w:pPr>
+    </w:lvl>
+  </w:abstractNum>
+  <w:abstractNum w:abstractNumId="6" w15:restartNumberingAfterBreak="0">
+    <w:nsid w:val="37DB0E5C"/>
+    <w:multiLevelType w:val="hybridMultilevel"/>
+    <w:tmpl w:val="21401680"/>
+    <w:lvl w:ilvl="0" w:tplc="FFFFFFFF">
+      <w:start w:val="1"/>
+      <w:numFmt w:val="decimal"/>
+      <w:lvlText w:val="%1."/>
+      <w:lvlJc w:val="left"/>
+      <w:pPr>
+        <w:ind w:left="720" w:hanging="360"/>
+      </w:pPr>
+    </w:lvl>
+    <w:lvl w:ilvl="1" w:tplc="04090019" w:tentative="1">
+      <w:start w:val="1"/>
+      <w:numFmt w:val="lowerLetter"/>
+      <w:lvlText w:val="%2."/>
+      <w:lvlJc w:val="left"/>
+      <w:pPr>
+        <w:ind w:left="1440" w:hanging="360"/>
+      </w:pPr>
+    </w:lvl>
+    <w:lvl w:ilvl="2" w:tplc="0409001B" w:tentative="1">
+      <w:start w:val="1"/>
+      <w:numFmt w:val="lowerRoman"/>
+      <w:lvlText w:val="%3."/>
+      <w:lvlJc w:val="right"/>
+      <w:pPr>
+        <w:ind w:left="2160" w:hanging="180"/>
+      </w:pPr>
+    </w:lvl>
+    <w:lvl w:ilvl="3" w:tplc="0409000F" w:tentative="1">
+      <w:start w:val="1"/>
+      <w:numFmt w:val="decimal"/>
+      <w:lvlText w:val="%4."/>
+      <w:lvlJc w:val="left"/>
+      <w:pPr>
+        <w:ind w:left="2880" w:hanging="360"/>
+      </w:pPr>
+    </w:lvl>
+    <w:lvl w:ilvl="4" w:tplc="04090019" w:tentative="1">
+      <w:start w:val="1"/>
+      <w:numFmt w:val="lowerLetter"/>
+      <w:lvlText w:val="%5."/>
+      <w:lvlJc w:val="left"/>
+      <w:pPr>
+        <w:ind w:left="3600" w:hanging="360"/>
+      </w:pPr>
+    </w:lvl>
+    <w:lvl w:ilvl="5" w:tplc="0409001B" w:tentative="1">
+      <w:start w:val="1"/>
+      <w:numFmt w:val="lowerRoman"/>
+      <w:lvlText w:val="%6."/>
+      <w:lvlJc w:val="right"/>
+      <w:pPr>
+        <w:ind w:left="4320" w:hanging="180"/>
+      </w:pPr>
+    </w:lvl>
+    <w:lvl w:ilvl="6" w:tplc="0409000F" w:tentative="1">
+      <w:start w:val="1"/>
+      <w:numFmt w:val="decimal"/>
+      <w:lvlText w:val="%7."/>
+      <w:lvlJc w:val="left"/>
+      <w:pPr>
+        <w:ind w:left="5040" w:hanging="360"/>
+      </w:pPr>
+    </w:lvl>
+    <w:lvl w:ilvl="7" w:tplc="04090019" w:tentative="1">
+      <w:start w:val="1"/>
+      <w:numFmt w:val="lowerLetter"/>
+      <w:lvlText w:val="%8."/>
+      <w:lvlJc w:val="left"/>
+      <w:pPr>
+        <w:ind w:left="5760" w:hanging="360"/>
+      </w:pPr>
+    </w:lvl>
+    <w:lvl w:ilvl="8" w:tplc="0409001B" w:tentative="1">
+      <w:start w:val="1"/>
+      <w:numFmt w:val="lowerRoman"/>
+      <w:lvlText w:val="%9."/>
+      <w:lvlJc w:val="right"/>
+      <w:pPr>
+        <w:ind w:left="6480" w:hanging="180"/>
+      </w:pPr>
+    </w:lvl>
+  </w:abstractNum>
+  <w:abstractNum w:abstractNumId="7" w15:restartNumberingAfterBreak="0">
+    <w:nsid w:val="3F3E728B"/>
+    <w:multiLevelType w:val="hybridMultilevel"/>
+    <w:tmpl w:val="49C43344"/>
+    <w:lvl w:ilvl="0" w:tplc="FFFFFFFF">
+      <w:start w:val="1"/>
+      <w:numFmt w:val="decimal"/>
+      <w:lvlText w:val="%1."/>
+      <w:lvlJc w:val="left"/>
+      <w:pPr>
+        <w:ind w:left="360" w:hanging="360"/>
+      </w:pPr>
+    </w:lvl>
+    <w:lvl w:ilvl="1" w:tplc="FFFFFFFF" w:tentative="1">
+      <w:start w:val="1"/>
+      <w:numFmt w:val="lowerLetter"/>
+      <w:lvlText w:val="%2."/>
+      <w:lvlJc w:val="left"/>
+      <w:pPr>
+        <w:ind w:left="1080" w:hanging="360"/>
+      </w:pPr>
+    </w:lvl>
+    <w:lvl w:ilvl="2" w:tplc="FFFFFFFF" w:tentative="1">
+      <w:start w:val="1"/>
+      <w:numFmt w:val="lowerRoman"/>
+      <w:lvlText w:val="%3."/>
+      <w:lvlJc w:val="right"/>
+      <w:pPr>
+        <w:ind w:left="1800" w:hanging="180"/>
+      </w:pPr>
+    </w:lvl>
+    <w:lvl w:ilvl="3" w:tplc="FFFFFFFF" w:tentative="1">
+      <w:start w:val="1"/>
+      <w:numFmt w:val="decimal"/>
+      <w:lvlText w:val="%4."/>
+      <w:lvlJc w:val="left"/>
+      <w:pPr>
+        <w:ind w:left="2520" w:hanging="360"/>
+      </w:pPr>
+    </w:lvl>
+    <w:lvl w:ilvl="4" w:tplc="FFFFFFFF" w:tentative="1">
+      <w:start w:val="1"/>
+      <w:numFmt w:val="lowerLetter"/>
+      <w:lvlText w:val="%5."/>
+      <w:lvlJc w:val="left"/>
+      <w:pPr>
+        <w:ind w:left="3240" w:hanging="360"/>
+      </w:pPr>
+    </w:lvl>
+    <w:lvl w:ilvl="5" w:tplc="FFFFFFFF" w:tentative="1">
+      <w:start w:val="1"/>
+      <w:numFmt w:val="lowerRoman"/>
+      <w:lvlText w:val="%6."/>
+      <w:lvlJc w:val="right"/>
+      <w:pPr>
+        <w:ind w:left="3960" w:hanging="180"/>
+      </w:pPr>
+    </w:lvl>
+    <w:lvl w:ilvl="6" w:tplc="FFFFFFFF" w:tentative="1">
+      <w:start w:val="1"/>
+      <w:numFmt w:val="decimal"/>
+      <w:lvlText w:val="%7."/>
+      <w:lvlJc w:val="left"/>
+      <w:pPr>
+        <w:ind w:left="4680" w:hanging="360"/>
+      </w:pPr>
+    </w:lvl>
+    <w:lvl w:ilvl="7" w:tplc="FFFFFFFF" w:tentative="1">
+      <w:start w:val="1"/>
+      <w:numFmt w:val="lowerLetter"/>
+      <w:lvlText w:val="%8."/>
+      <w:lvlJc w:val="left"/>
+      <w:pPr>
+        <w:ind w:left="5400" w:hanging="360"/>
+      </w:pPr>
+    </w:lvl>
+    <w:lvl w:ilvl="8" w:tplc="FFFFFFFF" w:tentative="1">
+      <w:start w:val="1"/>
+      <w:numFmt w:val="lowerRoman"/>
+      <w:lvlText w:val="%9."/>
+      <w:lvlJc w:val="right"/>
+      <w:pPr>
+        <w:ind w:left="6120" w:hanging="180"/>
+      </w:pPr>
+    </w:lvl>
+  </w:abstractNum>
+  <w:abstractNum w:abstractNumId="8" w15:restartNumberingAfterBreak="0">
     <w:nsid w:val="418C678D"/>
     <w:multiLevelType w:val="hybridMultilevel"/>
     <w:tmpl w:val="B86237FE"/>
@@ -3666,7 +3937,7 @@
       </w:pPr>
     </w:lvl>
   </w:abstractNum>
-  <w:abstractNum w:abstractNumId="4" w15:restartNumberingAfterBreak="0">
+  <w:abstractNum w:abstractNumId="9" w15:restartNumberingAfterBreak="0">
     <w:nsid w:val="45E638E6"/>
     <w:multiLevelType w:val="hybridMultilevel"/>
     <w:tmpl w:val="CBD07C0C"/>
@@ -3752,7 +4023,182 @@
       </w:pPr>
     </w:lvl>
   </w:abstractNum>
-  <w:abstractNum w:abstractNumId="5" w15:restartNumberingAfterBreak="0">
+  <w:abstractNum w:abstractNumId="10" w15:restartNumberingAfterBreak="0">
+    <w:nsid w:val="4F203320"/>
+    <w:multiLevelType w:val="hybridMultilevel"/>
+    <w:tmpl w:val="804EABFE"/>
+    <w:lvl w:ilvl="0" w:tplc="FFFFFFFF">
+      <w:start w:val="1"/>
+      <w:numFmt w:val="decimal"/>
+      <w:lvlText w:val="%1."/>
+      <w:lvlJc w:val="left"/>
+      <w:pPr>
+        <w:ind w:left="360" w:hanging="360"/>
+      </w:pPr>
+    </w:lvl>
+    <w:lvl w:ilvl="1" w:tplc="FFFFFFFF" w:tentative="1">
+      <w:start w:val="1"/>
+      <w:numFmt w:val="lowerLetter"/>
+      <w:lvlText w:val="%2."/>
+      <w:lvlJc w:val="left"/>
+      <w:pPr>
+        <w:ind w:left="1080" w:hanging="360"/>
+      </w:pPr>
+    </w:lvl>
+    <w:lvl w:ilvl="2" w:tplc="FFFFFFFF" w:tentative="1">
+      <w:start w:val="1"/>
+      <w:numFmt w:val="lowerRoman"/>
+      <w:lvlText w:val="%3."/>
+      <w:lvlJc w:val="right"/>
+      <w:pPr>
+        <w:ind w:left="1800" w:hanging="180"/>
+      </w:pPr>
+    </w:lvl>
+    <w:lvl w:ilvl="3" w:tplc="FFFFFFFF" w:tentative="1">
+      <w:start w:val="1"/>
+      <w:numFmt w:val="decimal"/>
+      <w:lvlText w:val="%4."/>
+      <w:lvlJc w:val="left"/>
+      <w:pPr>
+        <w:ind w:left="2520" w:hanging="360"/>
+      </w:pPr>
+    </w:lvl>
+    <w:lvl w:ilvl="4" w:tplc="FFFFFFFF" w:tentative="1">
+      <w:start w:val="1"/>
+      <w:numFmt w:val="lowerLetter"/>
+      <w:lvlText w:val="%5."/>
+      <w:lvlJc w:val="left"/>
+      <w:pPr>
+        <w:ind w:left="3240" w:hanging="360"/>
+      </w:pPr>
+    </w:lvl>
+    <w:lvl w:ilvl="5" w:tplc="FFFFFFFF" w:tentative="1">
+      <w:start w:val="1"/>
+      <w:numFmt w:val="lowerRoman"/>
+      <w:lvlText w:val="%6."/>
+      <w:lvlJc w:val="right"/>
+      <w:pPr>
+        <w:ind w:left="3960" w:hanging="180"/>
+      </w:pPr>
+    </w:lvl>
+    <w:lvl w:ilvl="6" w:tplc="FFFFFFFF" w:tentative="1">
+      <w:start w:val="1"/>
+      <w:numFmt w:val="decimal"/>
+      <w:lvlText w:val="%7."/>
+      <w:lvlJc w:val="left"/>
+      <w:pPr>
+        <w:ind w:left="4680" w:hanging="360"/>
+      </w:pPr>
+    </w:lvl>
+    <w:lvl w:ilvl="7" w:tplc="FFFFFFFF" w:tentative="1">
+      <w:start w:val="1"/>
+      <w:numFmt w:val="lowerLetter"/>
+      <w:lvlText w:val="%8."/>
+      <w:lvlJc w:val="left"/>
+      <w:pPr>
+        <w:ind w:left="5400" w:hanging="360"/>
+      </w:pPr>
+    </w:lvl>
+    <w:lvl w:ilvl="8" w:tplc="FFFFFFFF" w:tentative="1">
+      <w:start w:val="1"/>
+      <w:numFmt w:val="lowerRoman"/>
+      <w:lvlText w:val="%9."/>
+      <w:lvlJc w:val="right"/>
+      <w:pPr>
+        <w:ind w:left="6120" w:hanging="180"/>
+      </w:pPr>
+    </w:lvl>
+  </w:abstractNum>
+  <w:abstractNum w:abstractNumId="11" w15:restartNumberingAfterBreak="0">
+    <w:nsid w:val="61832C4D"/>
+    <w:multiLevelType w:val="hybridMultilevel"/>
+    <w:tmpl w:val="3602400E"/>
+    <w:lvl w:ilvl="0" w:tplc="FFFFFFFF">
+      <w:start w:val="1"/>
+      <w:numFmt w:val="decimal"/>
+      <w:lvlText w:val="%1."/>
+      <w:lvlJc w:val="left"/>
+      <w:pPr>
+        <w:ind w:left="720" w:hanging="360"/>
+      </w:pPr>
+      <w:rPr>
+        <w:rFonts w:hint="default"/>
+      </w:rPr>
+    </w:lvl>
+    <w:lvl w:ilvl="1" w:tplc="04090019" w:tentative="1">
+      <w:start w:val="1"/>
+      <w:numFmt w:val="lowerLetter"/>
+      <w:lvlText w:val="%2."/>
+      <w:lvlJc w:val="left"/>
+      <w:pPr>
+        <w:ind w:left="1440" w:hanging="360"/>
+      </w:pPr>
+    </w:lvl>
+    <w:lvl w:ilvl="2" w:tplc="0409001B" w:tentative="1">
+      <w:start w:val="1"/>
+      <w:numFmt w:val="lowerRoman"/>
+      <w:lvlText w:val="%3."/>
+      <w:lvlJc w:val="right"/>
+      <w:pPr>
+        <w:ind w:left="2160" w:hanging="180"/>
+      </w:pPr>
+    </w:lvl>
+    <w:lvl w:ilvl="3" w:tplc="0409000F" w:tentative="1">
+      <w:start w:val="1"/>
+      <w:numFmt w:val="decimal"/>
+      <w:lvlText w:val="%4."/>
+      <w:lvlJc w:val="left"/>
+      <w:pPr>
+        <w:ind w:left="2880" w:hanging="360"/>
+      </w:pPr>
+    </w:lvl>
+    <w:lvl w:ilvl="4" w:tplc="04090019" w:tentative="1">
+      <w:start w:val="1"/>
+      <w:numFmt w:val="lowerLetter"/>
+      <w:lvlText w:val="%5."/>
+      <w:lvlJc w:val="left"/>
+      <w:pPr>
+        <w:ind w:left="3600" w:hanging="360"/>
+      </w:pPr>
+    </w:lvl>
+    <w:lvl w:ilvl="5" w:tplc="0409001B" w:tentative="1">
+      <w:start w:val="1"/>
+      <w:numFmt w:val="lowerRoman"/>
+      <w:lvlText w:val="%6."/>
+      <w:lvlJc w:val="right"/>
+      <w:pPr>
+        <w:ind w:left="4320" w:hanging="180"/>
+      </w:pPr>
+    </w:lvl>
+    <w:lvl w:ilvl="6" w:tplc="0409000F" w:tentative="1">
+      <w:start w:val="1"/>
+      <w:numFmt w:val="decimal"/>
+      <w:lvlText w:val="%7."/>
+      <w:lvlJc w:val="left"/>
+      <w:pPr>
+        <w:ind w:left="5040" w:hanging="360"/>
+      </w:pPr>
+    </w:lvl>
+    <w:lvl w:ilvl="7" w:tplc="04090019" w:tentative="1">
+      <w:start w:val="1"/>
+      <w:numFmt w:val="lowerLetter"/>
+      <w:lvlText w:val="%8."/>
+      <w:lvlJc w:val="left"/>
+      <w:pPr>
+        <w:ind w:left="5760" w:hanging="360"/>
+      </w:pPr>
+    </w:lvl>
+    <w:lvl w:ilvl="8" w:tplc="0409001B" w:tentative="1">
+      <w:start w:val="1"/>
+      <w:numFmt w:val="lowerRoman"/>
+      <w:lvlText w:val="%9."/>
+      <w:lvlJc w:val="right"/>
+      <w:pPr>
+        <w:ind w:left="6480" w:hanging="180"/>
+      </w:pPr>
+    </w:lvl>
+  </w:abstractNum>
+  <w:abstractNum w:abstractNumId="12" w15:restartNumberingAfterBreak="0">
     <w:nsid w:val="6B7A7F14"/>
     <w:multiLevelType w:val="hybridMultilevel"/>
     <w:tmpl w:val="FDCE8B62"/>
@@ -3838,17 +4284,17 @@
       </w:pPr>
     </w:lvl>
   </w:abstractNum>
-  <w:abstractNum w:abstractNumId="6" w15:restartNumberingAfterBreak="0">
-    <w:nsid w:val="76D6405F"/>
+  <w:abstractNum w:abstractNumId="13" w15:restartNumberingAfterBreak="0">
+    <w:nsid w:val="6E0C0C12"/>
     <w:multiLevelType w:val="hybridMultilevel"/>
-    <w:tmpl w:val="7C2C3A3E"/>
+    <w:tmpl w:val="7C705170"/>
     <w:lvl w:ilvl="0" w:tplc="FFFFFFFF">
       <w:start w:val="1"/>
       <w:numFmt w:val="decimal"/>
       <w:lvlText w:val="%1."/>
       <w:lvlJc w:val="left"/>
       <w:pPr>
-        <w:ind w:left="360" w:hanging="360"/>
+        <w:ind w:left="720" w:hanging="360"/>
       </w:pPr>
     </w:lvl>
     <w:lvl w:ilvl="1" w:tplc="04090019" w:tentative="1">
@@ -3924,7 +4370,93 @@
       </w:pPr>
     </w:lvl>
   </w:abstractNum>
-  <w:abstractNum w:abstractNumId="7" w15:restartNumberingAfterBreak="0">
+  <w:abstractNum w:abstractNumId="14" w15:restartNumberingAfterBreak="0">
+    <w:nsid w:val="76D6405F"/>
+    <w:multiLevelType w:val="hybridMultilevel"/>
+    <w:tmpl w:val="C43A57C2"/>
+    <w:lvl w:ilvl="0" w:tplc="FFFFFFFF">
+      <w:start w:val="1"/>
+      <w:numFmt w:val="decimal"/>
+      <w:lvlText w:val="%1."/>
+      <w:lvlJc w:val="left"/>
+      <w:pPr>
+        <w:ind w:left="360" w:hanging="360"/>
+      </w:pPr>
+    </w:lvl>
+    <w:lvl w:ilvl="1" w:tplc="04090019" w:tentative="1">
+      <w:start w:val="1"/>
+      <w:numFmt w:val="lowerLetter"/>
+      <w:lvlText w:val="%2."/>
+      <w:lvlJc w:val="left"/>
+      <w:pPr>
+        <w:ind w:left="1440" w:hanging="360"/>
+      </w:pPr>
+    </w:lvl>
+    <w:lvl w:ilvl="2" w:tplc="0409001B" w:tentative="1">
+      <w:start w:val="1"/>
+      <w:numFmt w:val="lowerRoman"/>
+      <w:lvlText w:val="%3."/>
+      <w:lvlJc w:val="right"/>
+      <w:pPr>
+        <w:ind w:left="2160" w:hanging="180"/>
+      </w:pPr>
+    </w:lvl>
+    <w:lvl w:ilvl="3" w:tplc="0409000F" w:tentative="1">
+      <w:start w:val="1"/>
+      <w:numFmt w:val="decimal"/>
+      <w:lvlText w:val="%4."/>
+      <w:lvlJc w:val="left"/>
+      <w:pPr>
+        <w:ind w:left="2880" w:hanging="360"/>
+      </w:pPr>
+    </w:lvl>
+    <w:lvl w:ilvl="4" w:tplc="04090019" w:tentative="1">
+      <w:start w:val="1"/>
+      <w:numFmt w:val="lowerLetter"/>
+      <w:lvlText w:val="%5."/>
+      <w:lvlJc w:val="left"/>
+      <w:pPr>
+        <w:ind w:left="3600" w:hanging="360"/>
+      </w:pPr>
+    </w:lvl>
+    <w:lvl w:ilvl="5" w:tplc="0409001B" w:tentative="1">
+      <w:start w:val="1"/>
+      <w:numFmt w:val="lowerRoman"/>
+      <w:lvlText w:val="%6."/>
+      <w:lvlJc w:val="right"/>
+      <w:pPr>
+        <w:ind w:left="4320" w:hanging="180"/>
+      </w:pPr>
+    </w:lvl>
+    <w:lvl w:ilvl="6" w:tplc="0409000F" w:tentative="1">
+      <w:start w:val="1"/>
+      <w:numFmt w:val="decimal"/>
+      <w:lvlText w:val="%7."/>
+      <w:lvlJc w:val="left"/>
+      <w:pPr>
+        <w:ind w:left="5040" w:hanging="360"/>
+      </w:pPr>
+    </w:lvl>
+    <w:lvl w:ilvl="7" w:tplc="04090019" w:tentative="1">
+      <w:start w:val="1"/>
+      <w:numFmt w:val="lowerLetter"/>
+      <w:lvlText w:val="%8."/>
+      <w:lvlJc w:val="left"/>
+      <w:pPr>
+        <w:ind w:left="5760" w:hanging="360"/>
+      </w:pPr>
+    </w:lvl>
+    <w:lvl w:ilvl="8" w:tplc="0409001B" w:tentative="1">
+      <w:start w:val="1"/>
+      <w:numFmt w:val="lowerRoman"/>
+      <w:lvlText w:val="%9."/>
+      <w:lvlJc w:val="right"/>
+      <w:pPr>
+        <w:ind w:left="6480" w:hanging="180"/>
+      </w:pPr>
+    </w:lvl>
+  </w:abstractNum>
+  <w:abstractNum w:abstractNumId="15" w15:restartNumberingAfterBreak="0">
     <w:nsid w:val="7CFA5825"/>
     <w:multiLevelType w:val="hybridMultilevel"/>
     <w:tmpl w:val="E00A6E62"/>
@@ -4037,28 +4569,52 @@
     </w:lvl>
   </w:abstractNum>
   <w:num w:numId="1" w16cid:durableId="1960989294">
-    <w:abstractNumId w:val="7"/>
+    <w:abstractNumId w:val="15"/>
   </w:num>
   <w:num w:numId="2" w16cid:durableId="1141073609">
-    <w:abstractNumId w:val="5"/>
+    <w:abstractNumId w:val="12"/>
   </w:num>
   <w:num w:numId="3" w16cid:durableId="1322078964">
-    <w:abstractNumId w:val="1"/>
+    <w:abstractNumId w:val="2"/>
   </w:num>
   <w:num w:numId="4" w16cid:durableId="2050108957">
     <w:abstractNumId w:val="0"/>
   </w:num>
   <w:num w:numId="5" w16cid:durableId="485974197">
+    <w:abstractNumId w:val="9"/>
+  </w:num>
+  <w:num w:numId="6" w16cid:durableId="1035543121">
+    <w:abstractNumId w:val="8"/>
+  </w:num>
+  <w:num w:numId="7" w16cid:durableId="989333561">
     <w:abstractNumId w:val="4"/>
   </w:num>
-  <w:num w:numId="6" w16cid:durableId="1035543121">
+  <w:num w:numId="8" w16cid:durableId="475029559">
+    <w:abstractNumId w:val="14"/>
+  </w:num>
+  <w:num w:numId="9" w16cid:durableId="45297428">
+    <w:abstractNumId w:val="10"/>
+  </w:num>
+  <w:num w:numId="10" w16cid:durableId="190068349">
+    <w:abstractNumId w:val="7"/>
+  </w:num>
+  <w:num w:numId="11" w16cid:durableId="1715960686">
+    <w:abstractNumId w:val="13"/>
+  </w:num>
+  <w:num w:numId="12" w16cid:durableId="1642541519">
+    <w:abstractNumId w:val="11"/>
+  </w:num>
+  <w:num w:numId="13" w16cid:durableId="157422889">
+    <w:abstractNumId w:val="5"/>
+  </w:num>
+  <w:num w:numId="14" w16cid:durableId="1371108099">
     <w:abstractNumId w:val="3"/>
   </w:num>
-  <w:num w:numId="7" w16cid:durableId="989333561">
-    <w:abstractNumId w:val="2"/>
+  <w:num w:numId="15" w16cid:durableId="768042011">
+    <w:abstractNumId w:val="6"/>
   </w:num>
-  <w:num w:numId="8" w16cid:durableId="475029559">
-    <w:abstractNumId w:val="6"/>
+  <w:num w:numId="16" w16cid:durableId="810248795">
+    <w:abstractNumId w:val="1"/>
   </w:num>
 </w:numbering>
 </file>
@@ -4463,6 +5019,10 @@
   <w:style w:type="paragraph" w:default="1" w:styleId="Normal">
     <w:name w:val="Normal"/>
     <w:qFormat/>
+    <w:rsid w:val="00D20A8C"/>
+    <w:rPr>
+      <w:rFonts w:ascii="Times New Roman" w:hAnsi="Times New Roman"/>
+    </w:rPr>
   </w:style>
   <w:style w:type="paragraph" w:styleId="Heading1">
     <w:name w:val="heading 1"/>
@@ -4471,7 +5031,7 @@
     <w:link w:val="Heading1Char"/>
     <w:uiPriority w:val="9"/>
     <w:qFormat/>
-    <w:rsid w:val="0031214F"/>
+    <w:rsid w:val="007F5A4A"/>
     <w:pPr>
       <w:keepNext/>
       <w:keepLines/>
@@ -4479,7 +5039,7 @@
       <w:outlineLvl w:val="0"/>
     </w:pPr>
     <w:rPr>
-      <w:rFonts w:asciiTheme="majorHAnsi" w:eastAsiaTheme="majorEastAsia" w:hAnsiTheme="majorHAnsi" w:cstheme="majorBidi"/>
+      <w:rFonts w:eastAsiaTheme="majorEastAsia" w:cstheme="majorBidi"/>
       <w:color w:val="0F4761" w:themeColor="accent1" w:themeShade="BF"/>
       <w:sz w:val="40"/>
       <w:szCs w:val="40"/>
@@ -4694,9 +5254,9 @@
     <w:basedOn w:val="DefaultParagraphFont"/>
     <w:link w:val="Heading1"/>
     <w:uiPriority w:val="9"/>
-    <w:rsid w:val="0031214F"/>
+    <w:rsid w:val="007F5A4A"/>
     <w:rPr>
-      <w:rFonts w:asciiTheme="majorHAnsi" w:eastAsiaTheme="majorEastAsia" w:hAnsiTheme="majorHAnsi" w:cstheme="majorBidi"/>
+      <w:rFonts w:ascii="Times New Roman" w:eastAsiaTheme="majorEastAsia" w:hAnsi="Times New Roman" w:cstheme="majorBidi"/>
       <w:color w:val="0F4761" w:themeColor="accent1" w:themeShade="BF"/>
       <w:sz w:val="40"/>
       <w:szCs w:val="40"/>

</xml_diff>